<commit_message>
Documento terminado por mi parte Diego
</commit_message>
<xml_diff>
--- a/Modulo2/Tarea 1/Enfoques de IA.docx
+++ b/Modulo2/Tarea 1/Enfoques de IA.docx
@@ -24,7 +24,7 @@
         <w:pStyle w:val="Ttulo2"/>
         <w:numPr>
           <w:ilvl w:val="1"/>
-          <w:numId w:val="2"/>
+          <w:numId w:val="3"/>
         </w:numPr>
         <w:bidi w:val="0"/>
         <w:jc w:val="left"/>
@@ -43,22 +43,30 @@
         <w:rPr/>
       </w:pPr>
       <w:r>
-        <w:rPr/>
+        <w:rPr>
+          <w:b/>
+          <w:bCs/>
+        </w:rPr>
         <w:t>El algoritmo BAINLP-DCD (</w:t>
       </w:r>
       <w:r>
         <w:rPr>
           <w:rStyle w:val="Destacado"/>
+          <w:b/>
+          <w:bCs/>
         </w:rPr>
         <w:t>Bio-inspired Artificial Intelligence with Natural Language Processing Deceptive Content Detection</w:t>
       </w:r>
       <w:r>
-        <w:rPr/>
-        <w:t xml:space="preserve">) </w:t>
-      </w:r>
-      <w:r>
-        <w:rPr/>
-        <w:t xml:space="preserve">diseñado para detectar contenido engañoso o falso en las redes sociales. </w:t>
+        <w:rPr>
+          <w:b/>
+          <w:bCs/>
+        </w:rPr>
+        <w:t>)</w:t>
+      </w:r>
+      <w:r>
+        <w:rPr/>
+        <w:t xml:space="preserve"> diseñado para detectar contenido engañoso o falso en las redes sociales. </w:t>
       </w:r>
       <w:r>
         <w:rPr/>
@@ -66,7 +74,7 @@
       </w:r>
       <w:r>
         <w:rPr/>
-        <w:instrText xml:space="preserve"> CITATION  "biomimetics8060449"</w:instrText>
+        <w:instrText xml:space="preserve"> CITATION  "1"</w:instrText>
       </w:r>
       <w:r>
         <w:rPr/>
@@ -74,7 +82,7 @@
       </w:r>
       <w:r>
         <w:rPr/>
-        <w:t>Bio-Inspired Artificial Intelligence with Natural Language Processing Based on Deceptive Content Detection in Social Networking</w:t>
+        <w:t>1</w:t>
       </w:r>
       <w:r>
         <w:rPr/>
@@ -114,7 +122,7 @@
       </w:pPr>
       <w:r>
         <w:rPr>
-          <w:rStyle w:val="Destaquemayor"/>
+          <w:rStyle w:val="Strong"/>
         </w:rPr>
         <w:t>Inicialización</w:t>
       </w:r>
@@ -128,7 +136,7 @@
         <w:pStyle w:val="Cuerpodetexto"/>
         <w:numPr>
           <w:ilvl w:val="1"/>
-          <w:numId w:val="4"/>
+          <w:numId w:val="5"/>
         </w:numPr>
         <w:tabs>
           <w:tab w:val="clear" w:pos="709"/>
@@ -147,7 +155,7 @@
         <w:pStyle w:val="Cuerpodetexto"/>
         <w:numPr>
           <w:ilvl w:val="1"/>
-          <w:numId w:val="4"/>
+          <w:numId w:val="5"/>
         </w:numPr>
         <w:tabs>
           <w:tab w:val="clear" w:pos="709"/>
@@ -166,7 +174,7 @@
         <w:pStyle w:val="Cuerpodetexto"/>
         <w:numPr>
           <w:ilvl w:val="0"/>
-          <w:numId w:val="4"/>
+          <w:numId w:val="5"/>
         </w:numPr>
         <w:tabs>
           <w:tab w:val="clear" w:pos="709"/>
@@ -177,7 +185,7 @@
       </w:pPr>
       <w:r>
         <w:rPr>
-          <w:rStyle w:val="Destaquemayor"/>
+          <w:rStyle w:val="Strong"/>
         </w:rPr>
         <w:t>Selección de líderes</w:t>
       </w:r>
@@ -191,7 +199,7 @@
         <w:pStyle w:val="Cuerpodetexto"/>
         <w:numPr>
           <w:ilvl w:val="1"/>
-          <w:numId w:val="4"/>
+          <w:numId w:val="5"/>
         </w:numPr>
         <w:tabs>
           <w:tab w:val="clear" w:pos="709"/>
@@ -206,7 +214,7 @@
       </w:r>
       <w:r>
         <w:rPr>
-          <w:rStyle w:val="Destaquemayor"/>
+          <w:rStyle w:val="Strong"/>
         </w:rPr>
         <w:t>BestVulture₁</w:t>
       </w:r>
@@ -216,7 +224,7 @@
       </w:r>
       <w:r>
         <w:rPr>
-          <w:rStyle w:val="Destaquemayor"/>
+          <w:rStyle w:val="Strong"/>
         </w:rPr>
         <w:t>BestVulture₂</w:t>
       </w:r>
@@ -230,7 +238,7 @@
         <w:pStyle w:val="Cuerpodetexto"/>
         <w:numPr>
           <w:ilvl w:val="1"/>
-          <w:numId w:val="4"/>
+          <w:numId w:val="5"/>
         </w:numPr>
         <w:tabs>
           <w:tab w:val="clear" w:pos="709"/>
@@ -249,7 +257,7 @@
         <w:pStyle w:val="Cuerpodetexto"/>
         <w:numPr>
           <w:ilvl w:val="0"/>
-          <w:numId w:val="4"/>
+          <w:numId w:val="5"/>
         </w:numPr>
         <w:tabs>
           <w:tab w:val="clear" w:pos="709"/>
@@ -260,7 +268,7 @@
       </w:pPr>
       <w:r>
         <w:rPr>
-          <w:rStyle w:val="Destaquemayor"/>
+          <w:rStyle w:val="Strong"/>
         </w:rPr>
         <w:t>Tasa de hambruna (F)</w:t>
       </w:r>
@@ -274,7 +282,7 @@
         <w:pStyle w:val="Cuerpodetexto"/>
         <w:numPr>
           <w:ilvl w:val="1"/>
-          <w:numId w:val="4"/>
+          <w:numId w:val="5"/>
         </w:numPr>
         <w:tabs>
           <w:tab w:val="clear" w:pos="709"/>
@@ -285,7 +293,7 @@
       </w:pPr>
       <w:r>
         <w:rPr>
-          <w:rStyle w:val="Destaquemayor"/>
+          <w:rStyle w:val="Strong"/>
         </w:rPr>
         <w:t>F</w:t>
       </w:r>
@@ -299,7 +307,7 @@
         <w:pStyle w:val="Cuerpodetexto"/>
         <w:numPr>
           <w:ilvl w:val="1"/>
-          <w:numId w:val="4"/>
+          <w:numId w:val="5"/>
         </w:numPr>
         <w:tabs>
           <w:tab w:val="clear" w:pos="709"/>
@@ -310,7 +318,7 @@
       </w:pPr>
       <w:r>
         <w:rPr>
-          <w:rStyle w:val="Destaquemayor"/>
+          <w:rStyle w:val="Strong"/>
         </w:rPr>
         <w:t>Hambrientos</w:t>
       </w:r>
@@ -320,7 +328,7 @@
       </w:r>
       <w:r>
         <w:rPr>
-          <w:rStyle w:val="Destaquemayor"/>
+          <w:rStyle w:val="Strong"/>
         </w:rPr>
         <w:t>explotar</w:t>
       </w:r>
@@ -334,7 +342,7 @@
         <w:pStyle w:val="Cuerpodetexto"/>
         <w:numPr>
           <w:ilvl w:val="1"/>
-          <w:numId w:val="4"/>
+          <w:numId w:val="5"/>
         </w:numPr>
         <w:tabs>
           <w:tab w:val="clear" w:pos="709"/>
@@ -345,23 +353,832 @@
       </w:pPr>
       <w:r>
         <w:rPr>
+          <w:rStyle w:val="Strong"/>
+        </w:rPr>
+        <w:t>Satisfechos</w:t>
+      </w:r>
+      <w:r>
+        <w:rPr/>
+        <w:t xml:space="preserve">: Realizan </w:t>
+      </w:r>
+      <w:r>
+        <w:rPr>
+          <w:rStyle w:val="Strong"/>
+        </w:rPr>
+        <w:t>exploración</w:t>
+      </w:r>
+      <w:r>
+        <w:rPr/>
+        <w:t xml:space="preserve"> en nuevas zonas.</w:t>
+      </w:r>
+    </w:p>
+    <w:p>
+      <w:pPr>
+        <w:pStyle w:val="Cuerpodetexto"/>
+        <w:numPr>
+          <w:ilvl w:val="0"/>
+          <w:numId w:val="5"/>
+        </w:numPr>
+        <w:tabs>
+          <w:tab w:val="clear" w:pos="709"/>
+          <w:tab w:val="left" w:pos="0" w:leader="none"/>
+        </w:tabs>
+        <w:ind w:left="709" w:hanging="283"/>
+        <w:rPr/>
+      </w:pPr>
+      <w:r>
+        <w:rPr>
+          <w:rStyle w:val="Strong"/>
+        </w:rPr>
+        <w:t>Fase de exploración</w:t>
+      </w:r>
+      <w:r>
+        <w:rPr/>
+        <w:t>:</w:t>
+      </w:r>
+    </w:p>
+    <w:p>
+      <w:pPr>
+        <w:pStyle w:val="Cuerpodetexto"/>
+        <w:numPr>
+          <w:ilvl w:val="1"/>
+          <w:numId w:val="5"/>
+        </w:numPr>
+        <w:tabs>
+          <w:tab w:val="clear" w:pos="709"/>
+          <w:tab w:val="left" w:pos="0" w:leader="none"/>
+        </w:tabs>
+        <w:ind w:left="1418" w:hanging="283"/>
+        <w:rPr/>
+      </w:pPr>
+      <w:r>
+        <w:rPr>
+          <w:rStyle w:val="Strong"/>
+        </w:rPr>
+        <w:t>Estrategia 1:</w:t>
+      </w:r>
+      <w:r>
+        <w:rPr/>
+        <w:t xml:space="preserve"> Movimiento hacia el líder del grupo, con ajustes basados en la distancia (</w:t>
+      </w:r>
+      <w:r>
+        <w:rPr>
+          <w:rStyle w:val="Strong"/>
+        </w:rPr>
+        <w:t>D(i)</w:t>
+      </w:r>
+      <w:r>
+        <w:rPr/>
+        <w:t>).</w:t>
+      </w:r>
+    </w:p>
+    <w:p>
+      <w:pPr>
+        <w:pStyle w:val="Cuerpodetexto"/>
+        <w:numPr>
+          <w:ilvl w:val="1"/>
+          <w:numId w:val="5"/>
+        </w:numPr>
+        <w:tabs>
+          <w:tab w:val="clear" w:pos="709"/>
+          <w:tab w:val="left" w:pos="0" w:leader="none"/>
+        </w:tabs>
+        <w:ind w:left="1418" w:hanging="283"/>
+        <w:rPr/>
+      </w:pPr>
+      <w:r>
+        <w:rPr>
+          <w:rStyle w:val="Strong"/>
+        </w:rPr>
+        <w:t xml:space="preserve">Estrategia 2: </w:t>
+      </w:r>
+      <w:r>
+        <w:rPr/>
+        <w:t>Exploración aleatoria dentro de los límites del espacio de búsqueda (usando valores aleatorios y rangos predefinidos).</w:t>
+      </w:r>
+    </w:p>
+    <w:p>
+      <w:pPr>
+        <w:pStyle w:val="Cuerpodetexto"/>
+        <w:numPr>
+          <w:ilvl w:val="0"/>
+          <w:numId w:val="5"/>
+        </w:numPr>
+        <w:tabs>
+          <w:tab w:val="clear" w:pos="709"/>
+          <w:tab w:val="left" w:pos="0" w:leader="none"/>
+        </w:tabs>
+        <w:ind w:left="709" w:hanging="283"/>
+        <w:rPr/>
+      </w:pPr>
+      <w:r>
+        <w:rPr>
+          <w:rStyle w:val="Strong"/>
+        </w:rPr>
+        <w:t>Fase de explotación</w:t>
+      </w:r>
+      <w:r>
+        <w:rPr/>
+        <w:t>:</w:t>
+      </w:r>
+    </w:p>
+    <w:p>
+      <w:pPr>
+        <w:pStyle w:val="Cuerpodetexto"/>
+        <w:numPr>
+          <w:ilvl w:val="1"/>
+          <w:numId w:val="5"/>
+        </w:numPr>
+        <w:tabs>
+          <w:tab w:val="clear" w:pos="709"/>
+          <w:tab w:val="left" w:pos="0" w:leader="none"/>
+        </w:tabs>
+        <w:ind w:left="1418" w:hanging="283"/>
+        <w:rPr/>
+      </w:pPr>
+      <w:r>
+        <w:rPr>
+          <w:rStyle w:val="Strong"/>
+        </w:rPr>
+        <w:t>Asedio</w:t>
+      </w:r>
+      <w:r>
+        <w:rPr/>
+        <w:t>: Los buitres débiles rodean a los líderes para agotarlos y acceder a su comida.</w:t>
+      </w:r>
+    </w:p>
+    <w:p>
+      <w:pPr>
+        <w:pStyle w:val="Cuerpodetexto"/>
+        <w:numPr>
+          <w:ilvl w:val="1"/>
+          <w:numId w:val="5"/>
+        </w:numPr>
+        <w:tabs>
+          <w:tab w:val="clear" w:pos="709"/>
+          <w:tab w:val="left" w:pos="0" w:leader="none"/>
+        </w:tabs>
+        <w:ind w:left="1418" w:hanging="283"/>
+        <w:rPr/>
+      </w:pPr>
+      <w:r>
+        <w:rPr>
+          <w:rStyle w:val="Strong"/>
+        </w:rPr>
+        <w:t>Vuelo en espiral</w:t>
+      </w:r>
+      <w:r>
+        <w:rPr/>
+        <w:t>: Movimientos circulares para localizar recursos cercanos.</w:t>
+      </w:r>
+    </w:p>
+    <w:p>
+      <w:pPr>
+        <w:pStyle w:val="Cuerpodetexto"/>
+        <w:numPr>
+          <w:ilvl w:val="1"/>
+          <w:numId w:val="5"/>
+        </w:numPr>
+        <w:tabs>
+          <w:tab w:val="clear" w:pos="709"/>
+          <w:tab w:val="left" w:pos="0" w:leader="none"/>
+        </w:tabs>
+        <w:ind w:left="1418" w:hanging="283"/>
+        <w:rPr/>
+      </w:pPr>
+      <w:r>
+        <w:rPr>
+          <w:rStyle w:val="Strong"/>
+        </w:rPr>
+        <w:t>Levy Flight</w:t>
+      </w:r>
+      <w:r>
+        <w:rPr/>
+        <w:t>: Movimientos largos y aleatorios para escapar de óptimos locales.</w:t>
+      </w:r>
+    </w:p>
+    <w:p>
+      <w:pPr>
+        <w:pStyle w:val="Cuerpodetexto"/>
+        <w:numPr>
+          <w:ilvl w:val="0"/>
+          <w:numId w:val="5"/>
+        </w:numPr>
+        <w:tabs>
+          <w:tab w:val="clear" w:pos="709"/>
+          <w:tab w:val="left" w:pos="0" w:leader="none"/>
+        </w:tabs>
+        <w:ind w:left="709" w:hanging="283"/>
+        <w:rPr/>
+      </w:pPr>
+      <w:r>
+        <w:rPr>
+          <w:rStyle w:val="Strong"/>
+        </w:rPr>
+        <w:t>Actualización de posiciones</w:t>
+      </w:r>
+      <w:r>
+        <w:rPr/>
+        <w:t>:</w:t>
+      </w:r>
+    </w:p>
+    <w:p>
+      <w:pPr>
+        <w:pStyle w:val="Cuerpodetexto"/>
+        <w:numPr>
+          <w:ilvl w:val="1"/>
+          <w:numId w:val="5"/>
+        </w:numPr>
+        <w:tabs>
+          <w:tab w:val="clear" w:pos="709"/>
+          <w:tab w:val="left" w:pos="0" w:leader="none"/>
+        </w:tabs>
+        <w:ind w:left="1418" w:hanging="283"/>
+        <w:rPr/>
+      </w:pPr>
+      <w:r>
+        <w:rPr/>
+        <w:t>Las soluciones se actualizan iterativamente hasta alcanzar un criterio de parada (ejemplo: número máximo de iteraciones).</w:t>
+      </w:r>
+    </w:p>
+    <w:p>
+      <w:pPr>
+        <w:pStyle w:val="Cuerpodetexto"/>
+        <w:bidi w:val="0"/>
+        <w:jc w:val="left"/>
+        <w:rPr/>
+      </w:pPr>
+      <w:r>
+        <w:rPr/>
+        <w:t>Principales beneficios:</w:t>
+      </w:r>
+    </w:p>
+    <w:p>
+      <w:pPr>
+        <w:pStyle w:val="Cuerpodetexto"/>
+        <w:numPr>
+          <w:ilvl w:val="0"/>
+          <w:numId w:val="6"/>
+        </w:numPr>
+        <w:bidi w:val="0"/>
+        <w:jc w:val="left"/>
+        <w:rPr/>
+      </w:pPr>
+      <w:r>
+        <w:rPr>
+          <w:rStyle w:val="Strong"/>
+          <w:b w:val="false"/>
+          <w:bCs w:val="false"/>
+        </w:rPr>
+        <w:t>Automatización del ajuste de hiperparámetros.</w:t>
+      </w:r>
+    </w:p>
+    <w:p>
+      <w:pPr>
+        <w:pStyle w:val="Cuerpodetexto"/>
+        <w:numPr>
+          <w:ilvl w:val="0"/>
+          <w:numId w:val="6"/>
+        </w:numPr>
+        <w:rPr/>
+      </w:pPr>
+      <w:r>
+        <w:rPr>
+          <w:rStyle w:val="Strong"/>
+          <w:b w:val="false"/>
+          <w:bCs w:val="false"/>
+        </w:rPr>
+        <w:t>Balance exploración-explotación.</w:t>
+      </w:r>
+    </w:p>
+    <w:p>
+      <w:pPr>
+        <w:pStyle w:val="Cuerpodetexto"/>
+        <w:numPr>
+          <w:ilvl w:val="0"/>
+          <w:numId w:val="6"/>
+        </w:numPr>
+        <w:rPr/>
+      </w:pPr>
+      <w:r>
+        <w:rPr>
+          <w:rStyle w:val="Strong"/>
+          <w:b w:val="false"/>
+          <w:bCs w:val="false"/>
+        </w:rPr>
+        <w:t>Resultados superiores.</w:t>
+      </w:r>
+    </w:p>
+    <w:p>
+      <w:pPr>
+        <w:pStyle w:val="Cuerpodetexto"/>
+        <w:rPr/>
+      </w:pPr>
+      <w:r>
+        <w:rPr>
+          <w:rStyle w:val="Strong"/>
+          <w:b w:val="false"/>
+          <w:bCs w:val="false"/>
+        </w:rPr>
+        <w:t>Limitaciones:</w:t>
+      </w:r>
+    </w:p>
+    <w:p>
+      <w:pPr>
+        <w:pStyle w:val="Cuerpodetexto"/>
+        <w:numPr>
+          <w:ilvl w:val="0"/>
+          <w:numId w:val="7"/>
+        </w:numPr>
+        <w:rPr/>
+      </w:pPr>
+      <w:r>
+        <w:rPr>
+          <w:rStyle w:val="Strong"/>
+          <w:b w:val="false"/>
+          <w:bCs w:val="false"/>
+        </w:rPr>
+        <w:t>Costo computacional.</w:t>
+      </w:r>
+    </w:p>
+    <w:p>
+      <w:pPr>
+        <w:pStyle w:val="Cuerpodetexto"/>
+        <w:numPr>
+          <w:ilvl w:val="0"/>
+          <w:numId w:val="7"/>
+        </w:numPr>
+        <w:rPr/>
+      </w:pPr>
+      <w:r>
+        <w:rPr>
+          <w:rStyle w:val="Strong"/>
+          <w:b w:val="false"/>
+          <w:bCs w:val="false"/>
+        </w:rPr>
+        <w:t>Sensibilidad a parámetros internos.</w:t>
+      </w:r>
+    </w:p>
+    <w:p>
+      <w:pPr>
+        <w:pStyle w:val="Cuerpodetexto"/>
+        <w:numPr>
+          <w:ilvl w:val="0"/>
+          <w:numId w:val="7"/>
+        </w:numPr>
+        <w:rPr/>
+      </w:pPr>
+      <w:r>
+        <w:rPr>
+          <w:rStyle w:val="Strong"/>
+          <w:b w:val="false"/>
+          <w:bCs w:val="false"/>
+        </w:rPr>
+        <w:t>Escalabilidad.</w:t>
+      </w:r>
+    </w:p>
+    <w:p>
+      <w:pPr>
+        <w:pStyle w:val="Cuerpodetexto"/>
+        <w:rPr/>
+      </w:pPr>
+      <w:r>
+        <w:rPr>
+          <w:rStyle w:val="Strong"/>
+          <w:b/>
+          <w:bCs/>
+        </w:rPr>
+        <w:t xml:space="preserve">El algoritmo YOLO-DRS, </w:t>
+      </w:r>
+      <w:r>
+        <w:rPr>
+          <w:rStyle w:val="Strong"/>
+          <w:b w:val="false"/>
+          <w:bCs w:val="false"/>
+        </w:rPr>
+        <w:t>es un modelo de detección de objetos en tiempo real equilibrado en velocidad y precisión. Su objetivo es mejorar la detección en imágenes y sensores remotos, caracterizadas por objetos pequeños, fondos complejos y distribución multi-escala.</w:t>
+      </w:r>
+      <w:r>
+        <w:rPr>
+          <w:rStyle w:val="Strong"/>
+          <w:b w:val="false"/>
+          <w:bCs w:val="false"/>
+        </w:rPr>
+        <w:fldChar w:fldCharType="begin"/>
+      </w:r>
+      <w:r>
+        <w:rPr>
+          <w:rStyle w:val="Strong"/>
+          <w:b w:val="false"/>
+          <w:bCs w:val="false"/>
+        </w:rPr>
+        <w:instrText xml:space="preserve"> CITATION  "2"</w:instrText>
+      </w:r>
+      <w:r>
+        <w:rPr>
+          <w:rStyle w:val="Strong"/>
+          <w:b w:val="false"/>
+          <w:bCs w:val="false"/>
+        </w:rPr>
+        <w:fldChar w:fldCharType="separate"/>
+      </w:r>
+      <w:r>
+        <w:rPr>
+          <w:rStyle w:val="Strong"/>
+          <w:b w:val="false"/>
+          <w:bCs w:val="false"/>
+        </w:rPr>
+        <w:t>2</w:t>
+      </w:r>
+      <w:r>
+        <w:rPr>
+          <w:rStyle w:val="Strong"/>
+          <w:b w:val="false"/>
+          <w:bCs w:val="false"/>
+        </w:rPr>
+        <w:fldChar w:fldCharType="end"/>
+      </w:r>
+    </w:p>
+    <w:p>
+      <w:pPr>
+        <w:pStyle w:val="Cuerpodetexto"/>
+        <w:rPr/>
+      </w:pPr>
+      <w:r>
+        <w:rPr>
+          <w:rStyle w:val="Strong"/>
+          <w:b/>
+          <w:bCs/>
+        </w:rPr>
+        <w:t>Componentes:</w:t>
+      </w:r>
+    </w:p>
+    <w:p>
+      <w:pPr>
+        <w:pStyle w:val="Cuerpodetexto"/>
+        <w:numPr>
+          <w:ilvl w:val="0"/>
+          <w:numId w:val="8"/>
+        </w:numPr>
+        <w:rPr/>
+      </w:pPr>
+      <w:r>
+        <w:rPr>
+          <w:rStyle w:val="Strong"/>
+          <w:b/>
+          <w:bCs/>
+        </w:rPr>
+        <w:t>Modulo LEC (LDW-EMA-C3):</w:t>
+      </w:r>
+    </w:p>
+    <w:p>
+      <w:pPr>
+        <w:pStyle w:val="Cuerpodetexto"/>
+        <w:numPr>
+          <w:ilvl w:val="1"/>
+          <w:numId w:val="9"/>
+        </w:numPr>
+        <w:rPr/>
+      </w:pPr>
+      <w:r>
+        <w:rPr>
+          <w:rStyle w:val="Strong"/>
+          <w:b w:val="false"/>
+          <w:bCs w:val="false"/>
+        </w:rPr>
+        <w:t>LDW (Lightweight Depthwise Convolution): Convoluciones profundas de punta punto para reducir parámetros, inspiradas en la eficiencia de sistemas biológicos para procesar información con bajo consumo energético.</w:t>
+      </w:r>
+    </w:p>
+    <w:p>
+      <w:pPr>
+        <w:pStyle w:val="Cuerpodetexto"/>
+        <w:numPr>
+          <w:ilvl w:val="1"/>
+          <w:numId w:val="9"/>
+        </w:numPr>
+        <w:rPr/>
+      </w:pPr>
+      <w:r>
+        <w:rPr>
+          <w:rStyle w:val="Strong"/>
+          <w:b w:val="false"/>
+          <w:bCs w:val="false"/>
+        </w:rPr>
+        <w:t>EMA (Efficient Multiscale Attetion): Mecanismo de atención multi-escala que imita la capacidad biológica de enfocarse en características relevantes a diferentes resoluciones (ejemplo: visión humana que prioriza detalles finos y contextos amplios).</w:t>
+      </w:r>
+    </w:p>
+    <w:p>
+      <w:pPr>
+        <w:pStyle w:val="Cuerpodetexto"/>
+        <w:numPr>
+          <w:ilvl w:val="1"/>
+          <w:numId w:val="9"/>
+        </w:numPr>
+        <w:rPr>
+          <w:rStyle w:val="Strong"/>
+          <w:b w:val="false"/>
+          <w:b w:val="false"/>
+          <w:bCs w:val="false"/>
+        </w:rPr>
+      </w:pPr>
+      <w:r>
+        <w:rPr>
+          <w:rStyle w:val="Strong"/>
+          <w:b w:val="false"/>
+          <w:bCs w:val="false"/>
+        </w:rPr>
+        <w:t xml:space="preserve">Integración con C3: Reemplaza módulos C3 en la red </w:t>
+      </w:r>
+      <w:r>
+        <w:rPr>
+          <w:rStyle w:val="Destacado"/>
+          <w:b w:val="false"/>
+          <w:bCs w:val="false"/>
+        </w:rPr>
+        <w:t>backbone</w:t>
+      </w:r>
+      <w:r>
+        <w:rPr>
+          <w:rStyle w:val="Strong"/>
+          <w:b w:val="false"/>
+          <w:bCs w:val="false"/>
+        </w:rPr>
+        <w:t xml:space="preserve"> de YOLOv5 para extraer características de alta dimensión sin aumentar significativamente la carga computacional.</w:t>
+      </w:r>
+    </w:p>
+    <w:p>
+      <w:pPr>
+        <w:pStyle w:val="Cuerpodetexto"/>
+        <w:numPr>
+          <w:ilvl w:val="0"/>
+          <w:numId w:val="9"/>
+        </w:numPr>
+        <w:rPr/>
+      </w:pPr>
+      <w:r>
+        <w:rPr>
           <w:rStyle w:val="Destaquemayor"/>
         </w:rPr>
-        <w:t>Satisfechos</w:t>
-      </w:r>
-      <w:r>
-        <w:rPr/>
-        <w:t xml:space="preserve">: Realizan </w:t>
+        <w:t>Convolución Transpuesta en el Muestreo Ascendente</w:t>
+      </w:r>
+      <w:r>
+        <w:rPr/>
+        <w:t>:</w:t>
+      </w:r>
+    </w:p>
+    <w:p>
+      <w:pPr>
+        <w:pStyle w:val="Cuerpodetexto"/>
+        <w:numPr>
+          <w:ilvl w:val="1"/>
+          <w:numId w:val="12"/>
+        </w:numPr>
+        <w:tabs>
+          <w:tab w:val="clear" w:pos="709"/>
+          <w:tab w:val="left" w:pos="0" w:leader="none"/>
+        </w:tabs>
+        <w:ind w:left="1418" w:hanging="283"/>
+        <w:rPr/>
+      </w:pPr>
+      <w:r>
+        <w:rPr/>
+        <w:t xml:space="preserve">Sustituye la interpolación vecino más cercano por convolución transpuesta, que </w:t>
       </w:r>
       <w:r>
         <w:rPr>
           <w:rStyle w:val="Destaquemayor"/>
         </w:rPr>
-        <w:t>exploración</w:t>
-      </w:r>
-      <w:r>
-        <w:rPr/>
-        <w:t xml:space="preserve"> en nuevas zonas.</w:t>
+        <w:t>aprende dinámicamente</w:t>
+      </w:r>
+      <w:r>
+        <w:rPr/>
+        <w:t xml:space="preserve"> pesos durante el entrenamiento.</w:t>
+      </w:r>
+    </w:p>
+    <w:p>
+      <w:pPr>
+        <w:pStyle w:val="Cuerpodetexto"/>
+        <w:numPr>
+          <w:ilvl w:val="1"/>
+          <w:numId w:val="13"/>
+        </w:numPr>
+        <w:tabs>
+          <w:tab w:val="clear" w:pos="709"/>
+          <w:tab w:val="left" w:pos="0" w:leader="none"/>
+        </w:tabs>
+        <w:ind w:left="1418" w:hanging="283"/>
+        <w:rPr/>
+      </w:pPr>
+      <w:r>
+        <w:rPr/>
+        <w:t>Inspirado en procesos biológicos de reconstrucción de información (ejemplo: cómo el cerebro "rellena" detalles faltantes en la percepción visual).</w:t>
+      </w:r>
+    </w:p>
+    <w:p>
+      <w:pPr>
+        <w:pStyle w:val="Cuerpodetexto"/>
+        <w:rPr>
+          <w:b/>
+          <w:b/>
+          <w:bCs/>
+        </w:rPr>
+      </w:pPr>
+      <w:r>
+        <w:rPr>
+          <w:b/>
+          <w:bCs/>
+        </w:rPr>
+        <w:t>Beneficios:</w:t>
+      </w:r>
+    </w:p>
+    <w:p>
+      <w:pPr>
+        <w:pStyle w:val="Cuerpodetexto"/>
+        <w:numPr>
+          <w:ilvl w:val="0"/>
+          <w:numId w:val="11"/>
+        </w:numPr>
+        <w:rPr/>
+      </w:pPr>
+      <w:r>
+        <w:rPr/>
+        <w:t>Mejora en métricas de precisión (+2.3%), Recall (+3.2%), mAP@0.5 (+2.5%).</w:t>
+      </w:r>
+    </w:p>
+    <w:p>
+      <w:pPr>
+        <w:pStyle w:val="Cuerpodetexto"/>
+        <w:numPr>
+          <w:ilvl w:val="0"/>
+          <w:numId w:val="11"/>
+        </w:numPr>
+        <w:rPr/>
+      </w:pPr>
+      <w:r>
+        <w:rPr/>
+        <w:t>Eficiencia computacional.</w:t>
+      </w:r>
+    </w:p>
+    <w:p>
+      <w:pPr>
+        <w:pStyle w:val="Cuerpodetexto"/>
+        <w:numPr>
+          <w:ilvl w:val="0"/>
+          <w:numId w:val="11"/>
+        </w:numPr>
+        <w:rPr/>
+      </w:pPr>
+      <w:r>
+        <w:rPr/>
+        <w:t>Detección de objetos pequeños.</w:t>
+      </w:r>
+    </w:p>
+    <w:p>
+      <w:pPr>
+        <w:pStyle w:val="Cuerpodetexto"/>
+        <w:numPr>
+          <w:ilvl w:val="0"/>
+          <w:numId w:val="11"/>
+        </w:numPr>
+        <w:rPr/>
+      </w:pPr>
+      <w:r>
+        <w:rPr/>
+        <w:t>Adaptabilidad Multi-Escalas.</w:t>
+      </w:r>
+    </w:p>
+    <w:p>
+      <w:pPr>
+        <w:pStyle w:val="Cuerpodetexto"/>
+        <w:rPr>
+          <w:b/>
+          <w:b/>
+          <w:bCs/>
+        </w:rPr>
+      </w:pPr>
+      <w:r>
+        <w:rPr>
+          <w:b/>
+          <w:bCs/>
+        </w:rPr>
+        <w:t>Limitaciones.</w:t>
+      </w:r>
+    </w:p>
+    <w:p>
+      <w:pPr>
+        <w:pStyle w:val="Cuerpodetexto"/>
+        <w:numPr>
+          <w:ilvl w:val="0"/>
+          <w:numId w:val="2"/>
+        </w:numPr>
+        <w:rPr/>
+      </w:pPr>
+      <w:r>
+        <w:rPr>
+          <w:rStyle w:val="Strong"/>
+          <w:b w:val="false"/>
+          <w:bCs w:val="false"/>
+        </w:rPr>
+        <w:t>Generalización.</w:t>
+      </w:r>
+    </w:p>
+    <w:p>
+      <w:pPr>
+        <w:pStyle w:val="Cuerpodetexto"/>
+        <w:numPr>
+          <w:ilvl w:val="0"/>
+          <w:numId w:val="2"/>
+        </w:numPr>
+        <w:rPr/>
+      </w:pPr>
+      <w:r>
+        <w:rPr>
+          <w:rStyle w:val="Strong"/>
+          <w:b w:val="false"/>
+          <w:bCs w:val="false"/>
+        </w:rPr>
+        <w:t>Costo de entrenamiento</w:t>
+      </w:r>
+    </w:p>
+    <w:p>
+      <w:pPr>
+        <w:pStyle w:val="Cuerpodetexto"/>
+        <w:numPr>
+          <w:ilvl w:val="0"/>
+          <w:numId w:val="2"/>
+        </w:numPr>
+        <w:rPr/>
+      </w:pPr>
+      <w:r>
+        <w:rPr>
+          <w:rStyle w:val="Strong"/>
+          <w:b w:val="false"/>
+          <w:bCs w:val="false"/>
+        </w:rPr>
+        <w:t>Dependencia de hiperparámetros.</w:t>
+      </w:r>
+    </w:p>
+    <w:p>
+      <w:pPr>
+        <w:pStyle w:val="Cuerpodetexto"/>
+        <w:numPr>
+          <w:ilvl w:val="0"/>
+          <w:numId w:val="2"/>
+        </w:numPr>
+        <w:rPr/>
+      </w:pPr>
+      <w:r>
+        <w:rPr>
+          <w:rStyle w:val="Strong"/>
+          <w:b w:val="false"/>
+          <w:bCs w:val="false"/>
+        </w:rPr>
+        <w:t>Escalabilidad.</w:t>
+        <w:tab/>
+      </w:r>
+    </w:p>
+    <w:p>
+      <w:pPr>
+        <w:pStyle w:val="Ttulo2"/>
+        <w:numPr>
+          <w:ilvl w:val="1"/>
+          <w:numId w:val="3"/>
+        </w:numPr>
+        <w:rPr/>
+      </w:pPr>
+      <w:r>
+        <w:rPr/>
+        <w:t>Enfoque computacional</w:t>
+      </w:r>
+    </w:p>
+    <w:p>
+      <w:pPr>
+        <w:pStyle w:val="Cuerpodetexto"/>
+        <w:rPr/>
+      </w:pPr>
+      <w:r>
+        <w:rPr/>
+        <w:t>Modelado del mecanismo de cloración carbotérmica del dióxido de titanio en sal fundida utilizando el potencial de las redes neuronales profundas.</w:t>
+      </w:r>
+      <w:r>
+        <w:rPr/>
+        <w:fldChar w:fldCharType="begin"/>
+      </w:r>
+      <w:r>
+        <w:rPr/>
+        <w:instrText xml:space="preserve"> CITATION  "3"</w:instrText>
+      </w:r>
+      <w:r>
+        <w:rPr/>
+        <w:fldChar w:fldCharType="separate"/>
+      </w:r>
+      <w:r>
+        <w:rPr/>
+        <w:t>3</w:t>
+      </w:r>
+      <w:r>
+        <w:rPr/>
+        <w:fldChar w:fldCharType="end"/>
       </w:r>
     </w:p>
     <w:p>
@@ -371,82 +1188,18 @@
           <w:ilvl w:val="0"/>
           <w:numId w:val="4"/>
         </w:numPr>
-        <w:tabs>
-          <w:tab w:val="clear" w:pos="709"/>
-          <w:tab w:val="left" w:pos="0" w:leader="none"/>
-        </w:tabs>
-        <w:ind w:left="709" w:hanging="283"/>
-        <w:rPr/>
-      </w:pPr>
-      <w:r>
-        <w:rPr>
-          <w:rStyle w:val="Destaquemayor"/>
-        </w:rPr>
-        <w:t>Fase de exploración</w:t>
-      </w:r>
-      <w:r>
-        <w:rPr/>
-        <w:t>:</w:t>
-      </w:r>
-    </w:p>
-    <w:p>
-      <w:pPr>
-        <w:pStyle w:val="Cuerpodetexto"/>
-        <w:numPr>
-          <w:ilvl w:val="1"/>
-          <w:numId w:val="4"/>
-        </w:numPr>
-        <w:tabs>
-          <w:tab w:val="clear" w:pos="709"/>
-          <w:tab w:val="left" w:pos="0" w:leader="none"/>
-        </w:tabs>
-        <w:ind w:left="1418" w:hanging="283"/>
-        <w:rPr/>
-      </w:pPr>
-      <w:r>
-        <w:rPr>
-          <w:rStyle w:val="Destaquemayor"/>
-        </w:rPr>
-        <w:t>Estrategia 1:</w:t>
-      </w:r>
-      <w:r>
-        <w:rPr/>
-        <w:t xml:space="preserve"> Movimiento hacia el líder del grupo, con ajustes basados en la distancia (</w:t>
-      </w:r>
-      <w:r>
-        <w:rPr>
-          <w:rStyle w:val="Destaquemayor"/>
-        </w:rPr>
-        <w:t>D(i)</w:t>
-      </w:r>
-      <w:r>
-        <w:rPr/>
-        <w:t>).</w:t>
-      </w:r>
-    </w:p>
-    <w:p>
-      <w:pPr>
-        <w:pStyle w:val="Cuerpodetexto"/>
-        <w:numPr>
-          <w:ilvl w:val="1"/>
-          <w:numId w:val="4"/>
-        </w:numPr>
-        <w:tabs>
-          <w:tab w:val="clear" w:pos="709"/>
-          <w:tab w:val="left" w:pos="0" w:leader="none"/>
-        </w:tabs>
-        <w:ind w:left="1418" w:hanging="283"/>
-        <w:rPr/>
-      </w:pPr>
-      <w:r>
-        <w:rPr>
-          <w:rStyle w:val="Destaquemayor"/>
-        </w:rPr>
-        <w:t xml:space="preserve">Estrategia 2: </w:t>
-      </w:r>
-      <w:r>
-        <w:rPr/>
-        <w:t>Exploración aleatoria dentro de los límites del espacio de búsqueda (usando valores aleatorios y rangos predefinidos).</w:t>
+        <w:rPr/>
+      </w:pPr>
+      <w:r>
+        <w:rPr>
+          <w:b/>
+          <w:bCs/>
+        </w:rPr>
+        <w:t>Dinámica Molecular Ab Intio (AIMD):</w:t>
+      </w:r>
+      <w:r>
+        <w:rPr/>
+        <w:t xml:space="preserve"> Para simulaciones iniciales basadas en principios cuánticos, permitiendo observar interacciones atómicas y cambios estructurales en escalas de tiempo cortas.</w:t>
       </w:r>
     </w:p>
     <w:p>
@@ -456,326 +1209,32 @@
           <w:ilvl w:val="0"/>
           <w:numId w:val="4"/>
         </w:numPr>
-        <w:tabs>
-          <w:tab w:val="clear" w:pos="709"/>
-          <w:tab w:val="left" w:pos="0" w:leader="none"/>
-        </w:tabs>
-        <w:ind w:left="709" w:hanging="283"/>
-        <w:rPr/>
-      </w:pPr>
-      <w:r>
-        <w:rPr>
-          <w:rStyle w:val="Destaquemayor"/>
-        </w:rPr>
-        <w:t>Fase de explotación</w:t>
-      </w:r>
-      <w:r>
-        <w:rPr/>
-        <w:t>:</w:t>
-      </w:r>
-    </w:p>
-    <w:p>
-      <w:pPr>
-        <w:pStyle w:val="Cuerpodetexto"/>
-        <w:numPr>
-          <w:ilvl w:val="1"/>
-          <w:numId w:val="4"/>
-        </w:numPr>
-        <w:tabs>
-          <w:tab w:val="clear" w:pos="709"/>
-          <w:tab w:val="left" w:pos="0" w:leader="none"/>
-        </w:tabs>
-        <w:ind w:left="1418" w:hanging="283"/>
-        <w:rPr/>
-      </w:pPr>
-      <w:r>
-        <w:rPr>
-          <w:rStyle w:val="Destaquemayor"/>
-        </w:rPr>
-        <w:t>Asedio</w:t>
-      </w:r>
-      <w:r>
-        <w:rPr/>
-        <w:t>: Los buitres débiles rodean a los líderes para agotarlos y acceder a su comida.</w:t>
-      </w:r>
-    </w:p>
-    <w:p>
-      <w:pPr>
-        <w:pStyle w:val="Cuerpodetexto"/>
-        <w:numPr>
-          <w:ilvl w:val="1"/>
-          <w:numId w:val="4"/>
-        </w:numPr>
-        <w:tabs>
-          <w:tab w:val="clear" w:pos="709"/>
-          <w:tab w:val="left" w:pos="0" w:leader="none"/>
-        </w:tabs>
-        <w:ind w:left="1418" w:hanging="283"/>
-        <w:rPr/>
-      </w:pPr>
-      <w:r>
-        <w:rPr>
-          <w:rStyle w:val="Destaquemayor"/>
-        </w:rPr>
-        <w:t>Vuelo en espiral</w:t>
-      </w:r>
-      <w:r>
-        <w:rPr/>
-        <w:t>: Movimientos circulares para localizar recursos cercanos.</w:t>
-      </w:r>
-    </w:p>
-    <w:p>
-      <w:pPr>
-        <w:pStyle w:val="Cuerpodetexto"/>
-        <w:numPr>
-          <w:ilvl w:val="1"/>
-          <w:numId w:val="4"/>
-        </w:numPr>
-        <w:tabs>
-          <w:tab w:val="clear" w:pos="709"/>
-          <w:tab w:val="left" w:pos="0" w:leader="none"/>
-        </w:tabs>
-        <w:ind w:left="1418" w:hanging="283"/>
-        <w:rPr/>
-      </w:pPr>
-      <w:r>
-        <w:rPr>
-          <w:rStyle w:val="Destaquemayor"/>
-        </w:rPr>
-        <w:t>Levy Flight</w:t>
-      </w:r>
-      <w:r>
-        <w:rPr/>
-        <w:t>: Movimientos largos y aleatorios para escapar de óptimos locales.</w:t>
-      </w:r>
-    </w:p>
-    <w:p>
-      <w:pPr>
-        <w:pStyle w:val="Cuerpodetexto"/>
-        <w:numPr>
-          <w:ilvl w:val="0"/>
-          <w:numId w:val="4"/>
-        </w:numPr>
-        <w:tabs>
-          <w:tab w:val="clear" w:pos="709"/>
-          <w:tab w:val="left" w:pos="0" w:leader="none"/>
-        </w:tabs>
-        <w:ind w:left="709" w:hanging="283"/>
-        <w:rPr/>
-      </w:pPr>
-      <w:r>
-        <w:rPr>
-          <w:rStyle w:val="Destaquemayor"/>
-        </w:rPr>
-        <w:t>Actualización de posiciones</w:t>
-      </w:r>
-      <w:r>
-        <w:rPr/>
-        <w:t>:</w:t>
-      </w:r>
-    </w:p>
-    <w:p>
-      <w:pPr>
-        <w:pStyle w:val="Cuerpodetexto"/>
-        <w:numPr>
-          <w:ilvl w:val="1"/>
-          <w:numId w:val="4"/>
-        </w:numPr>
-        <w:tabs>
-          <w:tab w:val="clear" w:pos="709"/>
-          <w:tab w:val="left" w:pos="0" w:leader="none"/>
-        </w:tabs>
-        <w:ind w:left="1418" w:hanging="283"/>
-        <w:rPr/>
-      </w:pPr>
-      <w:r>
-        <w:rPr/>
-        <w:t>Las soluciones se actualizan iterativamente hasta alcanzar un criterio de parada (ejemplo: número máximo de iteraciones).</w:t>
-      </w:r>
-    </w:p>
-    <w:p>
-      <w:pPr>
-        <w:pStyle w:val="Cuerpodetexto"/>
-        <w:bidi w:val="0"/>
-        <w:jc w:val="left"/>
-        <w:rPr/>
-      </w:pPr>
-      <w:r>
-        <w:rPr/>
-        <w:t>Principales beneficios:</w:t>
-      </w:r>
-    </w:p>
-    <w:p>
-      <w:pPr>
-        <w:pStyle w:val="Cuerpodetexto"/>
-        <w:numPr>
-          <w:ilvl w:val="0"/>
-          <w:numId w:val="5"/>
-        </w:numPr>
-        <w:bidi w:val="0"/>
-        <w:jc w:val="left"/>
-        <w:rPr/>
-      </w:pPr>
-      <w:r>
-        <w:rPr>
-          <w:rStyle w:val="Destaquemayor"/>
-          <w:b w:val="false"/>
-          <w:bCs w:val="false"/>
-        </w:rPr>
-        <w:t>Automatización del ajuste de hiperparámetros.</w:t>
-      </w:r>
-    </w:p>
-    <w:p>
-      <w:pPr>
-        <w:pStyle w:val="Cuerpodetexto"/>
-        <w:numPr>
-          <w:ilvl w:val="0"/>
-          <w:numId w:val="5"/>
-        </w:numPr>
-        <w:rPr/>
-      </w:pPr>
-      <w:r>
-        <w:rPr>
-          <w:rStyle w:val="Destaquemayor"/>
-          <w:b w:val="false"/>
-          <w:bCs w:val="false"/>
-        </w:rPr>
-        <w:t>Balance exploración-explotación.</w:t>
-      </w:r>
-    </w:p>
-    <w:p>
-      <w:pPr>
-        <w:pStyle w:val="Cuerpodetexto"/>
-        <w:numPr>
-          <w:ilvl w:val="0"/>
-          <w:numId w:val="5"/>
-        </w:numPr>
-        <w:rPr/>
-      </w:pPr>
-      <w:r>
-        <w:rPr>
-          <w:rStyle w:val="Destaquemayor"/>
-          <w:b w:val="false"/>
-          <w:bCs w:val="false"/>
-        </w:rPr>
-        <w:t>Resultados superiores.</w:t>
-      </w:r>
-    </w:p>
-    <w:p>
-      <w:pPr>
-        <w:pStyle w:val="Cuerpodetexto"/>
-        <w:rPr/>
-      </w:pPr>
-      <w:r>
-        <w:rPr>
-          <w:rStyle w:val="Destaquemayor"/>
-          <w:b w:val="false"/>
-          <w:bCs w:val="false"/>
-        </w:rPr>
-        <w:t>Limitaciones:</w:t>
-      </w:r>
-    </w:p>
-    <w:p>
-      <w:pPr>
-        <w:pStyle w:val="Cuerpodetexto"/>
-        <w:numPr>
-          <w:ilvl w:val="0"/>
-          <w:numId w:val="6"/>
-        </w:numPr>
-        <w:rPr/>
-      </w:pPr>
-      <w:r>
-        <w:rPr>
-          <w:rStyle w:val="Destaquemayor"/>
-          <w:b w:val="false"/>
-          <w:bCs w:val="false"/>
-        </w:rPr>
-        <w:t>Costo computacional.</w:t>
-      </w:r>
-    </w:p>
-    <w:p>
-      <w:pPr>
-        <w:pStyle w:val="Cuerpodetexto"/>
-        <w:numPr>
-          <w:ilvl w:val="0"/>
-          <w:numId w:val="6"/>
-        </w:numPr>
-        <w:rPr/>
-      </w:pPr>
-      <w:r>
-        <w:rPr>
-          <w:rStyle w:val="Destaquemayor"/>
-          <w:b w:val="false"/>
-          <w:bCs w:val="false"/>
-        </w:rPr>
-        <w:t>Sensibilidad a parámetros internos.</w:t>
-      </w:r>
-    </w:p>
-    <w:p>
-      <w:pPr>
-        <w:pStyle w:val="Cuerpodetexto"/>
-        <w:numPr>
-          <w:ilvl w:val="0"/>
-          <w:numId w:val="6"/>
-        </w:numPr>
-        <w:rPr/>
-      </w:pPr>
-      <w:r>
-        <w:rPr>
-          <w:rStyle w:val="Destaquemayor"/>
-          <w:b w:val="false"/>
-          <w:bCs w:val="false"/>
-        </w:rPr>
-        <w:t>Escalabilidad.</w:t>
-      </w:r>
-    </w:p>
-    <w:p>
-      <w:pPr>
-        <w:pStyle w:val="Ttulo2"/>
-        <w:numPr>
-          <w:ilvl w:val="1"/>
-          <w:numId w:val="2"/>
-        </w:numPr>
-        <w:rPr/>
-      </w:pPr>
-      <w:r>
-        <w:rPr/>
-        <w:t>Enfoque computacional</w:t>
-      </w:r>
-    </w:p>
-    <w:p>
-      <w:pPr>
-        <w:pStyle w:val="Cuerpodetexto"/>
-        <w:rPr/>
-      </w:pPr>
-      <w:r>
-        <w:rPr/>
-        <w:t>Modelado del mecanismo de cloración carbotérmica del dióxido de titanio en sal fundida utilizando el potencial de las redes neuronales profundas.</w:t>
-      </w:r>
-      <w:r>
-        <w:rPr/>
-        <w:fldChar w:fldCharType="begin"/>
-      </w:r>
-      <w:r>
-        <w:rPr/>
-        <w:instrText xml:space="preserve"> CITATION  "ma18030659"</w:instrText>
-      </w:r>
-      <w:r>
-        <w:rPr/>
-        <w:fldChar w:fldCharType="separate"/>
-      </w:r>
-      <w:r>
-        <w:rPr/>
-        <w:t>Modeling the Carbothermal Chlorination Mechanism of Titanium Dioxide in Molten Salt Using a Deep Neural Network Potential</w:t>
-      </w:r>
-      <w:r>
-        <w:rPr/>
-        <w:fldChar w:fldCharType="end"/>
-      </w:r>
-    </w:p>
-    <w:p>
-      <w:pPr>
-        <w:pStyle w:val="Cuerpodetexto"/>
+        <w:rPr/>
+      </w:pPr>
+      <w:r>
+        <w:rPr>
+          <w:rStyle w:val="Strong"/>
+        </w:rPr>
+        <w:t>Dinámica Molecular con Potencial de Red Neuronal Profunda (DeePMD)</w:t>
+      </w:r>
+      <w:r>
+        <w:rPr/>
+        <w:t xml:space="preserve">: Entrena un potencial de energía mediante aprendizaje profundo con datos de AIMD, lo que permite escalar las simulaciones a sistemas más grandes y tiempos más largos, manteniendo precisión comparable a cálculos </w:t>
+      </w:r>
+      <w:r>
+        <w:rPr>
+          <w:rStyle w:val="Destacado"/>
+        </w:rPr>
+        <w:t>ab initio</w:t>
+      </w:r>
+      <w:r>
+        <w:rPr/>
+        <w:t>.</w:t>
+      </w:r>
+    </w:p>
+    <w:p>
+      <w:pPr>
+        <w:pStyle w:val="Ttulo1"/>
         <w:numPr>
           <w:ilvl w:val="0"/>
           <w:numId w:val="3"/>
@@ -783,49 +1242,537 @@
         <w:rPr/>
       </w:pPr>
       <w:r>
-        <w:rPr>
-          <w:b/>
-          <w:bCs/>
-        </w:rPr>
-        <w:t>Dinámica Molecular Ab Intio (AIMD):</w:t>
-      </w:r>
-      <w:r>
-        <w:rPr/>
-        <w:t xml:space="preserve"> </w:t>
-      </w:r>
-      <w:r>
-        <w:rPr/>
-        <w:t>Para simulaciones iniciales basadas en principios cuánticos, permitiendo observar interacciones atómicas y cambios estructurales en escalas de tiempo cortas.</w:t>
-      </w:r>
-    </w:p>
-    <w:p>
-      <w:pPr>
-        <w:pStyle w:val="Cuerpodetexto"/>
-        <w:numPr>
-          <w:ilvl w:val="0"/>
-          <w:numId w:val="3"/>
-        </w:numPr>
-        <w:rPr/>
-      </w:pPr>
-      <w:r>
-        <w:rPr>
-          <w:rStyle w:val="Destaquemayor"/>
-        </w:rPr>
-        <w:t>Dinámica Molecular con Potencial de Red Neuronal Profunda (DeePMD)</w:t>
-      </w:r>
-      <w:r>
-        <w:rPr/>
-        <w:t xml:space="preserve">: Entrena un potencial de energía mediante aprendizaje profundo con datos de AIMD, lo que permite escalar las simulaciones a sistemas más grandes y tiempos más largos, manteniendo precisión comparable a cálculos </w:t>
-      </w:r>
-      <w:r>
-        <w:rPr>
-          <w:rStyle w:val="Destacado"/>
-        </w:rPr>
-        <w:t>ab initio</w:t>
-      </w:r>
-      <w:r>
-        <w:rPr/>
-        <w:t>.</w:t>
+        <w:rPr/>
+        <w:t>Aprendizaje automático.</w:t>
+      </w:r>
+    </w:p>
+    <w:tbl>
+      <w:tblPr>
+        <w:tblW w:w="5000" w:type="pct"/>
+        <w:jc w:val="left"/>
+        <w:tblInd w:w="0" w:type="dxa"/>
+        <w:tblLayout w:type="fixed"/>
+        <w:tblCellMar>
+          <w:top w:w="0" w:type="dxa"/>
+          <w:left w:w="0" w:type="dxa"/>
+          <w:bottom w:w="0" w:type="dxa"/>
+          <w:right w:w="0" w:type="dxa"/>
+        </w:tblCellMar>
+      </w:tblPr>
+      <w:tblGrid>
+        <w:gridCol w:w="2831"/>
+        <w:gridCol w:w="3594"/>
+        <w:gridCol w:w="3213"/>
+      </w:tblGrid>
+      <w:tr>
+        <w:trPr/>
+        <w:tc>
+          <w:tcPr>
+            <w:tcW w:w="2831" w:type="dxa"/>
+            <w:tcBorders/>
+          </w:tcPr>
+          <w:p>
+            <w:pPr>
+              <w:pStyle w:val="Contenidodelatabla"/>
+              <w:rPr/>
+            </w:pPr>
+            <w:r>
+              <w:rPr/>
+              <w:t>Paso</w:t>
+            </w:r>
+          </w:p>
+        </w:tc>
+        <w:tc>
+          <w:tcPr>
+            <w:tcW w:w="3594" w:type="dxa"/>
+            <w:tcBorders/>
+          </w:tcPr>
+          <w:p>
+            <w:pPr>
+              <w:pStyle w:val="Contenidodelatabla"/>
+              <w:rPr/>
+            </w:pPr>
+            <w:r>
+              <w:rPr/>
+              <w:t>Descripción</w:t>
+            </w:r>
+          </w:p>
+        </w:tc>
+        <w:tc>
+          <w:tcPr>
+            <w:tcW w:w="3213" w:type="dxa"/>
+            <w:tcBorders/>
+          </w:tcPr>
+          <w:p>
+            <w:pPr>
+              <w:pStyle w:val="Contenidodelatabla"/>
+              <w:rPr/>
+            </w:pPr>
+            <w:r>
+              <w:rPr/>
+              <w:t>Similitudes</w:t>
+            </w:r>
+          </w:p>
+        </w:tc>
+      </w:tr>
+      <w:tr>
+        <w:trPr/>
+        <w:tc>
+          <w:tcPr>
+            <w:tcW w:w="2831" w:type="dxa"/>
+            <w:tcBorders/>
+          </w:tcPr>
+          <w:p>
+            <w:pPr>
+              <w:pStyle w:val="Contenidodelatabla"/>
+              <w:rPr/>
+            </w:pPr>
+            <w:r>
+              <w:rPr/>
+              <w:t>Adquisición de datos</w:t>
+            </w:r>
+          </w:p>
+        </w:tc>
+        <w:tc>
+          <w:tcPr>
+            <w:tcW w:w="3594" w:type="dxa"/>
+            <w:tcBorders/>
+          </w:tcPr>
+          <w:p>
+            <w:pPr>
+              <w:pStyle w:val="Contenidodelatabla"/>
+              <w:rPr/>
+            </w:pPr>
+            <w:r>
+              <w:rPr/>
+              <w:t xml:space="preserve">Recopilar datos relevantes para el problema en cuestión, pueden ser de diversas fuentes. También tienen que ser limpiados, estandarizándolos y quitando datos erróneos. </w:t>
+            </w:r>
+            <w:r>
+              <w:rPr/>
+              <w:fldChar w:fldCharType="begin"/>
+            </w:r>
+            <w:r>
+              <w:rPr/>
+              <w:instrText xml:space="preserve"> CITATION  "4"</w:instrText>
+            </w:r>
+            <w:r>
+              <w:rPr/>
+              <w:fldChar w:fldCharType="separate"/>
+            </w:r>
+            <w:r>
+              <w:rPr/>
+              <w:t>4</w:t>
+            </w:r>
+            <w:r>
+              <w:rPr/>
+              <w:fldChar w:fldCharType="end"/>
+            </w:r>
+          </w:p>
+        </w:tc>
+        <w:tc>
+          <w:tcPr>
+            <w:tcW w:w="3213" w:type="dxa"/>
+            <w:tcBorders/>
+          </w:tcPr>
+          <w:p>
+            <w:pPr>
+              <w:pStyle w:val="Contenidodelatabla"/>
+              <w:rPr/>
+            </w:pPr>
+            <w:r>
+              <w:rPr/>
+            </w:r>
+          </w:p>
+        </w:tc>
+      </w:tr>
+      <w:tr>
+        <w:trPr/>
+        <w:tc>
+          <w:tcPr>
+            <w:tcW w:w="2831" w:type="dxa"/>
+            <w:tcBorders/>
+          </w:tcPr>
+          <w:p>
+            <w:pPr>
+              <w:pStyle w:val="Contenidodelatabla"/>
+              <w:rPr/>
+            </w:pPr>
+            <w:r>
+              <w:rPr/>
+              <w:t>Preprocesamiento de datos</w:t>
+            </w:r>
+          </w:p>
+        </w:tc>
+        <w:tc>
+          <w:tcPr>
+            <w:tcW w:w="3594" w:type="dxa"/>
+            <w:tcBorders/>
+          </w:tcPr>
+          <w:p>
+            <w:pPr>
+              <w:pStyle w:val="Contenidodelatabla"/>
+              <w:rPr/>
+            </w:pPr>
+            <w:r>
+              <w:rPr/>
+              <w:t>Transformar los datos en características relevantes para el modelo, que exprese relaciones entre los distintos tipos de datos.</w:t>
+            </w:r>
+            <w:r>
+              <w:rPr/>
+              <w:fldChar w:fldCharType="begin"/>
+            </w:r>
+            <w:r>
+              <w:rPr/>
+              <w:instrText xml:space="preserve"> CITATION  "4"</w:instrText>
+            </w:r>
+            <w:r>
+              <w:rPr/>
+              <w:fldChar w:fldCharType="separate"/>
+            </w:r>
+            <w:r>
+              <w:rPr/>
+              <w:t>4</w:t>
+            </w:r>
+            <w:r>
+              <w:rPr/>
+              <w:fldChar w:fldCharType="end"/>
+            </w:r>
+            <w:r>
+              <w:rPr/>
+              <w:t xml:space="preserve"> </w:t>
+            </w:r>
+          </w:p>
+        </w:tc>
+        <w:tc>
+          <w:tcPr>
+            <w:tcW w:w="3213" w:type="dxa"/>
+            <w:tcBorders/>
+          </w:tcPr>
+          <w:p>
+            <w:pPr>
+              <w:pStyle w:val="Contenidodelatabla"/>
+              <w:rPr/>
+            </w:pPr>
+            <w:r>
+              <w:rPr/>
+            </w:r>
+          </w:p>
+        </w:tc>
+      </w:tr>
+      <w:tr>
+        <w:trPr/>
+        <w:tc>
+          <w:tcPr>
+            <w:tcW w:w="2831" w:type="dxa"/>
+            <w:tcBorders/>
+          </w:tcPr>
+          <w:p>
+            <w:pPr>
+              <w:pStyle w:val="Contenidodelatabla"/>
+              <w:rPr/>
+            </w:pPr>
+            <w:r>
+              <w:rPr/>
+              <w:t>Entrenamiento del modelo</w:t>
+            </w:r>
+          </w:p>
+        </w:tc>
+        <w:tc>
+          <w:tcPr>
+            <w:tcW w:w="3594" w:type="dxa"/>
+            <w:tcBorders/>
+          </w:tcPr>
+          <w:p>
+            <w:pPr>
+              <w:pStyle w:val="Contenidodelatabla"/>
+              <w:rPr/>
+            </w:pPr>
+            <w:r>
+              <w:rPr/>
+              <w:t xml:space="preserve">Se selecciona el modelo más adecuado y se entrena para bajo distintos esquemas como el supervisado o no supervisado. </w:t>
+            </w:r>
+            <w:r>
+              <w:rPr/>
+              <w:fldChar w:fldCharType="begin"/>
+            </w:r>
+            <w:r>
+              <w:rPr/>
+              <w:instrText xml:space="preserve"> CITATION  "4"</w:instrText>
+            </w:r>
+            <w:r>
+              <w:rPr/>
+              <w:fldChar w:fldCharType="separate"/>
+            </w:r>
+            <w:r>
+              <w:rPr/>
+              <w:t>4</w:t>
+            </w:r>
+            <w:r>
+              <w:rPr/>
+              <w:fldChar w:fldCharType="end"/>
+            </w:r>
+          </w:p>
+        </w:tc>
+        <w:tc>
+          <w:tcPr>
+            <w:tcW w:w="3213" w:type="dxa"/>
+            <w:tcBorders/>
+          </w:tcPr>
+          <w:p>
+            <w:pPr>
+              <w:pStyle w:val="Contenidodelatabla"/>
+              <w:rPr/>
+            </w:pPr>
+            <w:r>
+              <w:rPr/>
+            </w:r>
+          </w:p>
+        </w:tc>
+      </w:tr>
+      <w:tr>
+        <w:trPr/>
+        <w:tc>
+          <w:tcPr>
+            <w:tcW w:w="2831" w:type="dxa"/>
+            <w:tcBorders/>
+          </w:tcPr>
+          <w:p>
+            <w:pPr>
+              <w:pStyle w:val="Contenidodelatabla"/>
+              <w:rPr/>
+            </w:pPr>
+            <w:r>
+              <w:rPr/>
+              <w:t>Evaluación del modelo</w:t>
+            </w:r>
+          </w:p>
+        </w:tc>
+        <w:tc>
+          <w:tcPr>
+            <w:tcW w:w="3594" w:type="dxa"/>
+            <w:tcBorders/>
+          </w:tcPr>
+          <w:p>
+            <w:pPr>
+              <w:pStyle w:val="Contenidodelatabla"/>
+              <w:rPr/>
+            </w:pPr>
+            <w:r>
+              <w:rPr/>
+              <w:t>E</w:t>
+            </w:r>
+            <w:r>
+              <w:rPr/>
+              <w:t xml:space="preserve">n este paso, el modelo entrenado se evalúa utilizando técnicas de validación, como la validación cruzada o validación de retención (hold-out). Se analizan las métricas de rendimiento del modelo, como precisión, exactitud, «recall» o puntuación F1, para evaluar su efectividad para el problema estudiado. </w:t>
+            </w:r>
+            <w:r>
+              <w:rPr/>
+              <w:fldChar w:fldCharType="begin"/>
+            </w:r>
+            <w:r>
+              <w:rPr/>
+              <w:instrText xml:space="preserve"> CITATION  "4"</w:instrText>
+            </w:r>
+            <w:r>
+              <w:rPr/>
+              <w:fldChar w:fldCharType="separate"/>
+            </w:r>
+            <w:r>
+              <w:rPr/>
+              <w:t>4</w:t>
+            </w:r>
+            <w:r>
+              <w:rPr/>
+              <w:fldChar w:fldCharType="end"/>
+            </w:r>
+          </w:p>
+        </w:tc>
+        <w:tc>
+          <w:tcPr>
+            <w:tcW w:w="3213" w:type="dxa"/>
+            <w:tcBorders/>
+          </w:tcPr>
+          <w:p>
+            <w:pPr>
+              <w:pStyle w:val="Contenidodelatabla"/>
+              <w:rPr/>
+            </w:pPr>
+            <w:r>
+              <w:rPr/>
+            </w:r>
+          </w:p>
+        </w:tc>
+      </w:tr>
+      <w:tr>
+        <w:trPr>
+          <w:trHeight w:val="597" w:hRule="atLeast"/>
+        </w:trPr>
+        <w:tc>
+          <w:tcPr>
+            <w:tcW w:w="2831" w:type="dxa"/>
+            <w:tcBorders/>
+          </w:tcPr>
+          <w:p>
+            <w:pPr>
+              <w:pStyle w:val="Contenidodelatabla"/>
+              <w:rPr/>
+            </w:pPr>
+            <w:r>
+              <w:rPr/>
+              <w:t>Implementación del modelo</w:t>
+            </w:r>
+          </w:p>
+        </w:tc>
+        <w:tc>
+          <w:tcPr>
+            <w:tcW w:w="3594" w:type="dxa"/>
+            <w:tcBorders/>
+          </w:tcPr>
+          <w:p>
+            <w:pPr>
+              <w:pStyle w:val="Contenidodelatabla"/>
+              <w:rPr/>
+            </w:pPr>
+            <w:r>
+              <w:rPr/>
+              <w:t xml:space="preserve">El modelo es colocado en el ambiente de trabajo para le que fue desarrollado. </w:t>
+            </w:r>
+            <w:r>
+              <w:rPr/>
+              <w:fldChar w:fldCharType="begin"/>
+            </w:r>
+            <w:r>
+              <w:rPr/>
+              <w:instrText xml:space="preserve"> CITATION  "4"</w:instrText>
+            </w:r>
+            <w:r>
+              <w:rPr/>
+              <w:fldChar w:fldCharType="separate"/>
+            </w:r>
+            <w:r>
+              <w:rPr/>
+              <w:t>4</w:t>
+            </w:r>
+            <w:r>
+              <w:rPr/>
+              <w:fldChar w:fldCharType="end"/>
+            </w:r>
+          </w:p>
+        </w:tc>
+        <w:tc>
+          <w:tcPr>
+            <w:tcW w:w="3213" w:type="dxa"/>
+            <w:tcBorders/>
+          </w:tcPr>
+          <w:p>
+            <w:pPr>
+              <w:pStyle w:val="Contenidodelatabla"/>
+              <w:rPr/>
+            </w:pPr>
+            <w:r>
+              <w:rPr/>
+            </w:r>
+          </w:p>
+        </w:tc>
+      </w:tr>
+    </w:tbl>
+    <w:p>
+      <w:pPr>
+        <w:pStyle w:val="Cuerpodetexto"/>
+        <w:rPr/>
+      </w:pPr>
+      <w:r>
+        <w:rPr/>
+      </w:r>
+    </w:p>
+    <w:p>
+      <w:pPr>
+        <w:pStyle w:val="Ttulodelabibliografa"/>
+        <w:rPr/>
+      </w:pPr>
+      <w:r>
+        <w:br w:type="page"/>
+      </w:r>
+      <w:r>
+        <w:rPr/>
+        <w:t>Bibliografía</w:t>
+      </w:r>
+    </w:p>
+    <w:p>
+      <w:pPr>
+        <w:pStyle w:val="Bibliografa1"/>
+        <w:tabs>
+          <w:tab w:val="clear" w:pos="9638"/>
+        </w:tabs>
+        <w:rPr/>
+      </w:pPr>
+      <w:r>
+        <w:fldChar w:fldCharType="begin"/>
+      </w:r>
+      <w:r>
+        <w:rPr/>
+        <w:instrText xml:space="preserve"> BIBLIOGRAPHY </w:instrText>
+      </w:r>
+      <w:r>
+        <w:rPr/>
+        <w:fldChar w:fldCharType="separate"/>
+      </w:r>
+      <w:r>
+        <w:rPr/>
+        <w:t xml:space="preserve">1: , Bio-Inspired Artificial Intelligence with Natural Language Processing Based on Deceptive Content Detection in Social Networking, </w:t>
+      </w:r>
+    </w:p>
+    <w:p>
+      <w:pPr>
+        <w:pStyle w:val="Bibliografa1"/>
+        <w:tabs>
+          <w:tab w:val="clear" w:pos="9638"/>
+        </w:tabs>
+        <w:rPr/>
+      </w:pPr>
+      <w:r>
+        <w:rPr/>
+        <w:t>2: Liao, Huan and Zhu, Wenqiu, YOLO-DRS: A Bioinspired Object Detection Algorithm for Remote Sensing Images Incorporating a Multi-Scale Efficient Lightweight Attention Mechanism, 2023</w:t>
+      </w:r>
+    </w:p>
+    <w:p>
+      <w:pPr>
+        <w:pStyle w:val="Bibliografa1"/>
+        <w:tabs>
+          <w:tab w:val="clear" w:pos="9638"/>
+        </w:tabs>
+        <w:rPr/>
+      </w:pPr>
+      <w:r>
+        <w:rPr/>
+        <w:t xml:space="preserve">3: , Modeling the Carbothermal Chlorination Mechanism of Titanium Dioxide in Molten Salt Using a Deep Neural Network Potential, </w:t>
+      </w:r>
+    </w:p>
+    <w:p>
+      <w:pPr>
+        <w:pStyle w:val="Bibliografa1"/>
+        <w:tabs>
+          <w:tab w:val="clear" w:pos="9638"/>
+        </w:tabs>
+        <w:rPr/>
+      </w:pPr>
+      <w:r>
+        <w:rPr/>
+        <w:t xml:space="preserve">4: , ¿Qué es el aprendizaje profundo?, , </w:t>
+      </w:r>
+      <w:hyperlink r:id="rId2">
+        <w:r>
+          <w:rPr>
+            <w:rStyle w:val="EnlacedeInternet"/>
+          </w:rPr>
+          <w:t>https://www.hpe.com/mx/es/what-is/machine-learning.html</w:t>
+        </w:r>
+      </w:hyperlink>
+      <w:r>
+        <w:rPr>
+          <w:rStyle w:val="EnlacedeInternet"/>
+        </w:rPr>
+        <w:fldChar w:fldCharType="end"/>
       </w:r>
     </w:p>
     <w:p>
@@ -975,6 +1922,125 @@
   <w:abstractNum w:abstractNumId="2">
     <w:lvl w:ilvl="0">
       <w:start w:val="1"/>
+      <w:numFmt w:val="decimal"/>
+      <w:lvlText w:val="%1."/>
+      <w:lvlJc w:val="left"/>
+      <w:pPr>
+        <w:tabs>
+          <w:tab w:val="num" w:pos="397"/>
+        </w:tabs>
+        <w:ind w:left="754" w:hanging="397"/>
+      </w:pPr>
+      <w:rPr/>
+    </w:lvl>
+    <w:lvl w:ilvl="1">
+      <w:start w:val="1"/>
+      <w:numFmt w:val="decimal"/>
+      <w:lvlText w:val="%2."/>
+      <w:lvlJc w:val="left"/>
+      <w:pPr>
+        <w:tabs>
+          <w:tab w:val="num" w:pos="794"/>
+        </w:tabs>
+        <w:ind w:left="1151" w:hanging="397"/>
+      </w:pPr>
+      <w:rPr/>
+    </w:lvl>
+    <w:lvl w:ilvl="2">
+      <w:start w:val="1"/>
+      <w:numFmt w:val="decimal"/>
+      <w:lvlText w:val="%3."/>
+      <w:lvlJc w:val="left"/>
+      <w:pPr>
+        <w:tabs>
+          <w:tab w:val="num" w:pos="1191"/>
+        </w:tabs>
+        <w:ind w:left="1548" w:hanging="397"/>
+      </w:pPr>
+      <w:rPr/>
+    </w:lvl>
+    <w:lvl w:ilvl="3">
+      <w:start w:val="1"/>
+      <w:numFmt w:val="decimal"/>
+      <w:lvlText w:val="%4."/>
+      <w:lvlJc w:val="left"/>
+      <w:pPr>
+        <w:tabs>
+          <w:tab w:val="num" w:pos="1588"/>
+        </w:tabs>
+        <w:ind w:left="1945" w:hanging="397"/>
+      </w:pPr>
+      <w:rPr/>
+    </w:lvl>
+    <w:lvl w:ilvl="4">
+      <w:start w:val="1"/>
+      <w:numFmt w:val="decimal"/>
+      <w:lvlText w:val="%5."/>
+      <w:lvlJc w:val="left"/>
+      <w:pPr>
+        <w:tabs>
+          <w:tab w:val="num" w:pos="1985"/>
+        </w:tabs>
+        <w:ind w:left="2342" w:hanging="397"/>
+      </w:pPr>
+      <w:rPr/>
+    </w:lvl>
+    <w:lvl w:ilvl="5">
+      <w:start w:val="1"/>
+      <w:numFmt w:val="decimal"/>
+      <w:lvlText w:val="%6."/>
+      <w:lvlJc w:val="left"/>
+      <w:pPr>
+        <w:tabs>
+          <w:tab w:val="num" w:pos="2381"/>
+        </w:tabs>
+        <w:ind w:left="2738" w:hanging="397"/>
+      </w:pPr>
+      <w:rPr/>
+    </w:lvl>
+    <w:lvl w:ilvl="6">
+      <w:start w:val="1"/>
+      <w:numFmt w:val="decimal"/>
+      <w:lvlText w:val="%7."/>
+      <w:lvlJc w:val="left"/>
+      <w:pPr>
+        <w:tabs>
+          <w:tab w:val="num" w:pos="2778"/>
+        </w:tabs>
+        <w:ind w:left="3135" w:hanging="397"/>
+      </w:pPr>
+      <w:rPr/>
+    </w:lvl>
+    <w:lvl w:ilvl="7">
+      <w:start w:val="1"/>
+      <w:numFmt w:val="decimal"/>
+      <w:lvlText w:val="%8."/>
+      <w:lvlJc w:val="left"/>
+      <w:pPr>
+        <w:tabs>
+          <w:tab w:val="num" w:pos="3175"/>
+        </w:tabs>
+        <w:ind w:left="3532" w:hanging="397"/>
+      </w:pPr>
+      <w:rPr/>
+    </w:lvl>
+    <w:lvl w:ilvl="8">
+      <w:start w:val="1"/>
+      <w:numFmt w:val="decimal"/>
+      <w:lvlText w:val="%9."/>
+      <w:lvlJc w:val="left"/>
+      <w:pPr>
+        <w:tabs>
+          <w:tab w:val="num" w:pos="3572"/>
+        </w:tabs>
+        <w:ind w:left="3929" w:hanging="397"/>
+      </w:pPr>
+      <w:rPr/>
+    </w:lvl>
+  </w:abstractNum>
+  <w:abstractNum w:abstractNumId="3">
+    <w:lvl w:ilvl="0">
+      <w:start w:val="1"/>
       <w:numFmt w:val="none"/>
       <w:suff w:val="nothing"/>
       <w:lvlText w:val=""/>
@@ -1100,7 +2166,7 @@
       <w:rPr/>
     </w:lvl>
   </w:abstractNum>
-  <w:abstractNum w:abstractNumId="3">
+  <w:abstractNum w:abstractNumId="4">
     <w:lvl w:ilvl="0">
       <w:start w:val="1"/>
       <w:numFmt w:val="decimal"/>
@@ -1112,6 +2178,7 @@
         </w:tabs>
         <w:ind w:left="720" w:hanging="360"/>
       </w:pPr>
+      <w:rPr/>
     </w:lvl>
     <w:lvl w:ilvl="1">
       <w:start w:val="1"/>
@@ -1124,6 +2191,7 @@
         </w:tabs>
         <w:ind w:left="1080" w:hanging="360"/>
       </w:pPr>
+      <w:rPr/>
     </w:lvl>
     <w:lvl w:ilvl="2">
       <w:start w:val="1"/>
@@ -1136,6 +2204,7 @@
         </w:tabs>
         <w:ind w:left="1440" w:hanging="360"/>
       </w:pPr>
+      <w:rPr/>
     </w:lvl>
     <w:lvl w:ilvl="3">
       <w:start w:val="1"/>
@@ -1148,6 +2217,7 @@
         </w:tabs>
         <w:ind w:left="1800" w:hanging="360"/>
       </w:pPr>
+      <w:rPr/>
     </w:lvl>
     <w:lvl w:ilvl="4">
       <w:start w:val="1"/>
@@ -1160,6 +2230,7 @@
         </w:tabs>
         <w:ind w:left="2160" w:hanging="360"/>
       </w:pPr>
+      <w:rPr/>
     </w:lvl>
     <w:lvl w:ilvl="5">
       <w:start w:val="1"/>
@@ -1172,6 +2243,7 @@
         </w:tabs>
         <w:ind w:left="2520" w:hanging="360"/>
       </w:pPr>
+      <w:rPr/>
     </w:lvl>
     <w:lvl w:ilvl="6">
       <w:start w:val="1"/>
@@ -1184,6 +2256,7 @@
         </w:tabs>
         <w:ind w:left="2880" w:hanging="360"/>
       </w:pPr>
+      <w:rPr/>
     </w:lvl>
     <w:lvl w:ilvl="7">
       <w:start w:val="1"/>
@@ -1196,6 +2269,7 @@
         </w:tabs>
         <w:ind w:left="3240" w:hanging="360"/>
       </w:pPr>
+      <w:rPr/>
     </w:lvl>
     <w:lvl w:ilvl="8">
       <w:start w:val="1"/>
@@ -1208,9 +2282,10 @@
         </w:tabs>
         <w:ind w:left="3600" w:hanging="360"/>
       </w:pPr>
+      <w:rPr/>
     </w:lvl>
   </w:abstractNum>
-  <w:abstractNum w:abstractNumId="4">
+  <w:abstractNum w:abstractNumId="5">
     <w:lvl w:ilvl="0">
       <w:start w:val="1"/>
       <w:numFmt w:val="decimal"/>
@@ -1345,7 +2420,7 @@
       </w:rPr>
     </w:lvl>
   </w:abstractNum>
-  <w:abstractNum w:abstractNumId="5">
+  <w:abstractNum w:abstractNumId="6">
     <w:lvl w:ilvl="0">
       <w:start w:val="1"/>
       <w:numFmt w:val="decimal"/>
@@ -1357,6 +2432,7 @@
         </w:tabs>
         <w:ind w:left="720" w:hanging="360"/>
       </w:pPr>
+      <w:rPr/>
     </w:lvl>
     <w:lvl w:ilvl="1">
       <w:start w:val="1"/>
@@ -1479,7 +2555,7 @@
       </w:rPr>
     </w:lvl>
   </w:abstractNum>
-  <w:abstractNum w:abstractNumId="6">
+  <w:abstractNum w:abstractNumId="7">
     <w:lvl w:ilvl="0">
       <w:start w:val="1"/>
       <w:numFmt w:val="decimal"/>
@@ -1491,6 +2567,7 @@
         </w:tabs>
         <w:ind w:left="720" w:hanging="360"/>
       </w:pPr>
+      <w:rPr/>
     </w:lvl>
     <w:lvl w:ilvl="1">
       <w:start w:val="1"/>
@@ -1503,6 +2580,7 @@
         </w:tabs>
         <w:ind w:left="1080" w:hanging="360"/>
       </w:pPr>
+      <w:rPr/>
     </w:lvl>
     <w:lvl w:ilvl="2">
       <w:start w:val="1"/>
@@ -1515,6 +2593,7 @@
         </w:tabs>
         <w:ind w:left="1440" w:hanging="360"/>
       </w:pPr>
+      <w:rPr/>
     </w:lvl>
     <w:lvl w:ilvl="3">
       <w:start w:val="1"/>
@@ -1527,6 +2606,7 @@
         </w:tabs>
         <w:ind w:left="1800" w:hanging="360"/>
       </w:pPr>
+      <w:rPr/>
     </w:lvl>
     <w:lvl w:ilvl="4">
       <w:start w:val="1"/>
@@ -1539,6 +2619,7 @@
         </w:tabs>
         <w:ind w:left="2160" w:hanging="360"/>
       </w:pPr>
+      <w:rPr/>
     </w:lvl>
     <w:lvl w:ilvl="5">
       <w:start w:val="1"/>
@@ -1551,6 +2632,7 @@
         </w:tabs>
         <w:ind w:left="2520" w:hanging="360"/>
       </w:pPr>
+      <w:rPr/>
     </w:lvl>
     <w:lvl w:ilvl="6">
       <w:start w:val="1"/>
@@ -1563,6 +2645,7 @@
         </w:tabs>
         <w:ind w:left="2880" w:hanging="360"/>
       </w:pPr>
+      <w:rPr/>
     </w:lvl>
     <w:lvl w:ilvl="7">
       <w:start w:val="1"/>
@@ -1575,6 +2658,7 @@
         </w:tabs>
         <w:ind w:left="3240" w:hanging="360"/>
       </w:pPr>
+      <w:rPr/>
     </w:lvl>
     <w:lvl w:ilvl="8">
       <w:start w:val="1"/>
@@ -1587,6 +2671,516 @@
         </w:tabs>
         <w:ind w:left="3600" w:hanging="360"/>
       </w:pPr>
+      <w:rPr/>
+    </w:lvl>
+  </w:abstractNum>
+  <w:abstractNum w:abstractNumId="8">
+    <w:lvl w:ilvl="0">
+      <w:start w:val="1"/>
+      <w:numFmt w:val="decimal"/>
+      <w:lvlText w:val="%1."/>
+      <w:lvlJc w:val="left"/>
+      <w:pPr>
+        <w:tabs>
+          <w:tab w:val="num" w:pos="720"/>
+        </w:tabs>
+        <w:ind w:left="720" w:hanging="360"/>
+      </w:pPr>
+      <w:rPr/>
+    </w:lvl>
+    <w:lvl w:ilvl="1">
+      <w:start w:val="1"/>
+      <w:numFmt w:val="decimal"/>
+      <w:lvlText w:val="%2."/>
+      <w:lvlJc w:val="left"/>
+      <w:pPr>
+        <w:tabs>
+          <w:tab w:val="num" w:pos="1080"/>
+        </w:tabs>
+        <w:ind w:left="1080" w:hanging="360"/>
+      </w:pPr>
+      <w:rPr/>
+    </w:lvl>
+    <w:lvl w:ilvl="2">
+      <w:start w:val="1"/>
+      <w:numFmt w:val="decimal"/>
+      <w:lvlText w:val="%3."/>
+      <w:lvlJc w:val="left"/>
+      <w:pPr>
+        <w:tabs>
+          <w:tab w:val="num" w:pos="1440"/>
+        </w:tabs>
+        <w:ind w:left="1440" w:hanging="360"/>
+      </w:pPr>
+      <w:rPr/>
+    </w:lvl>
+    <w:lvl w:ilvl="3">
+      <w:start w:val="1"/>
+      <w:numFmt w:val="decimal"/>
+      <w:lvlText w:val="%4."/>
+      <w:lvlJc w:val="left"/>
+      <w:pPr>
+        <w:tabs>
+          <w:tab w:val="num" w:pos="1800"/>
+        </w:tabs>
+        <w:ind w:left="1800" w:hanging="360"/>
+      </w:pPr>
+      <w:rPr/>
+    </w:lvl>
+    <w:lvl w:ilvl="4">
+      <w:start w:val="1"/>
+      <w:numFmt w:val="decimal"/>
+      <w:lvlText w:val="%5."/>
+      <w:lvlJc w:val="left"/>
+      <w:pPr>
+        <w:tabs>
+          <w:tab w:val="num" w:pos="2160"/>
+        </w:tabs>
+        <w:ind w:left="2160" w:hanging="360"/>
+      </w:pPr>
+      <w:rPr/>
+    </w:lvl>
+    <w:lvl w:ilvl="5">
+      <w:start w:val="1"/>
+      <w:numFmt w:val="decimal"/>
+      <w:lvlText w:val="%6."/>
+      <w:lvlJc w:val="left"/>
+      <w:pPr>
+        <w:tabs>
+          <w:tab w:val="num" w:pos="2520"/>
+        </w:tabs>
+        <w:ind w:left="2520" w:hanging="360"/>
+      </w:pPr>
+      <w:rPr/>
+    </w:lvl>
+    <w:lvl w:ilvl="6">
+      <w:start w:val="1"/>
+      <w:numFmt w:val="decimal"/>
+      <w:lvlText w:val="%7."/>
+      <w:lvlJc w:val="left"/>
+      <w:pPr>
+        <w:tabs>
+          <w:tab w:val="num" w:pos="2880"/>
+        </w:tabs>
+        <w:ind w:left="2880" w:hanging="360"/>
+      </w:pPr>
+      <w:rPr/>
+    </w:lvl>
+    <w:lvl w:ilvl="7">
+      <w:start w:val="1"/>
+      <w:numFmt w:val="decimal"/>
+      <w:lvlText w:val="%8."/>
+      <w:lvlJc w:val="left"/>
+      <w:pPr>
+        <w:tabs>
+          <w:tab w:val="num" w:pos="3240"/>
+        </w:tabs>
+        <w:ind w:left="3240" w:hanging="360"/>
+      </w:pPr>
+      <w:rPr/>
+    </w:lvl>
+    <w:lvl w:ilvl="8">
+      <w:start w:val="1"/>
+      <w:numFmt w:val="decimal"/>
+      <w:lvlText w:val="%9."/>
+      <w:lvlJc w:val="left"/>
+      <w:pPr>
+        <w:tabs>
+          <w:tab w:val="num" w:pos="3600"/>
+        </w:tabs>
+        <w:ind w:left="3600" w:hanging="360"/>
+      </w:pPr>
+      <w:rPr/>
+    </w:lvl>
+  </w:abstractNum>
+  <w:abstractNum w:abstractNumId="9">
+    <w:lvl w:ilvl="0">
+      <w:start w:val="2"/>
+      <w:numFmt w:val="decimal"/>
+      <w:lvlText w:val="%1."/>
+      <w:lvlJc w:val="left"/>
+      <w:pPr>
+        <w:tabs>
+          <w:tab w:val="num" w:pos="720"/>
+        </w:tabs>
+        <w:ind w:left="720" w:hanging="360"/>
+      </w:pPr>
+    </w:lvl>
+    <w:lvl w:ilvl="1">
+      <w:start w:val="1"/>
+      <w:numFmt w:val="bullet"/>
+      <w:lvlText w:val="◦"/>
+      <w:lvlJc w:val="left"/>
+      <w:pPr>
+        <w:tabs>
+          <w:tab w:val="num" w:pos="1080"/>
+        </w:tabs>
+        <w:ind w:left="1080" w:hanging="360"/>
+      </w:pPr>
+      <w:rPr>
+        <w:rFonts w:ascii="OpenSymbol" w:hAnsi="OpenSymbol" w:cs="OpenSymbol" w:hint="default"/>
+      </w:rPr>
+    </w:lvl>
+    <w:lvl w:ilvl="2">
+      <w:start w:val="1"/>
+      <w:numFmt w:val="bullet"/>
+      <w:lvlText w:val="▪"/>
+      <w:lvlJc w:val="left"/>
+      <w:pPr>
+        <w:tabs>
+          <w:tab w:val="num" w:pos="1440"/>
+        </w:tabs>
+        <w:ind w:left="1440" w:hanging="360"/>
+      </w:pPr>
+      <w:rPr>
+        <w:rFonts w:ascii="OpenSymbol" w:hAnsi="OpenSymbol" w:cs="OpenSymbol" w:hint="default"/>
+      </w:rPr>
+    </w:lvl>
+    <w:lvl w:ilvl="3">
+      <w:start w:val="1"/>
+      <w:numFmt w:val="bullet"/>
+      <w:lvlText w:val=""/>
+      <w:lvlJc w:val="left"/>
+      <w:pPr>
+        <w:tabs>
+          <w:tab w:val="num" w:pos="1800"/>
+        </w:tabs>
+        <w:ind w:left="1800" w:hanging="360"/>
+      </w:pPr>
+      <w:rPr>
+        <w:rFonts w:ascii="Symbol" w:hAnsi="Symbol" w:cs="Symbol" w:hint="default"/>
+      </w:rPr>
+    </w:lvl>
+    <w:lvl w:ilvl="4">
+      <w:start w:val="1"/>
+      <w:numFmt w:val="bullet"/>
+      <w:lvlText w:val="◦"/>
+      <w:lvlJc w:val="left"/>
+      <w:pPr>
+        <w:tabs>
+          <w:tab w:val="num" w:pos="2160"/>
+        </w:tabs>
+        <w:ind w:left="2160" w:hanging="360"/>
+      </w:pPr>
+      <w:rPr>
+        <w:rFonts w:ascii="OpenSymbol" w:hAnsi="OpenSymbol" w:cs="OpenSymbol" w:hint="default"/>
+      </w:rPr>
+    </w:lvl>
+    <w:lvl w:ilvl="5">
+      <w:start w:val="1"/>
+      <w:numFmt w:val="bullet"/>
+      <w:lvlText w:val="▪"/>
+      <w:lvlJc w:val="left"/>
+      <w:pPr>
+        <w:tabs>
+          <w:tab w:val="num" w:pos="2520"/>
+        </w:tabs>
+        <w:ind w:left="2520" w:hanging="360"/>
+      </w:pPr>
+      <w:rPr>
+        <w:rFonts w:ascii="OpenSymbol" w:hAnsi="OpenSymbol" w:cs="OpenSymbol" w:hint="default"/>
+      </w:rPr>
+    </w:lvl>
+    <w:lvl w:ilvl="6">
+      <w:start w:val="1"/>
+      <w:numFmt w:val="bullet"/>
+      <w:lvlText w:val=""/>
+      <w:lvlJc w:val="left"/>
+      <w:pPr>
+        <w:tabs>
+          <w:tab w:val="num" w:pos="2880"/>
+        </w:tabs>
+        <w:ind w:left="2880" w:hanging="360"/>
+      </w:pPr>
+      <w:rPr>
+        <w:rFonts w:ascii="Symbol" w:hAnsi="Symbol" w:cs="Symbol" w:hint="default"/>
+      </w:rPr>
+    </w:lvl>
+    <w:lvl w:ilvl="7">
+      <w:start w:val="1"/>
+      <w:numFmt w:val="bullet"/>
+      <w:lvlText w:val="◦"/>
+      <w:lvlJc w:val="left"/>
+      <w:pPr>
+        <w:tabs>
+          <w:tab w:val="num" w:pos="3240"/>
+        </w:tabs>
+        <w:ind w:left="3240" w:hanging="360"/>
+      </w:pPr>
+      <w:rPr>
+        <w:rFonts w:ascii="OpenSymbol" w:hAnsi="OpenSymbol" w:cs="OpenSymbol" w:hint="default"/>
+      </w:rPr>
+    </w:lvl>
+    <w:lvl w:ilvl="8">
+      <w:start w:val="1"/>
+      <w:numFmt w:val="bullet"/>
+      <w:lvlText w:val="▪"/>
+      <w:lvlJc w:val="left"/>
+      <w:pPr>
+        <w:tabs>
+          <w:tab w:val="num" w:pos="3600"/>
+        </w:tabs>
+        <w:ind w:left="3600" w:hanging="360"/>
+      </w:pPr>
+      <w:rPr>
+        <w:rFonts w:ascii="OpenSymbol" w:hAnsi="OpenSymbol" w:cs="OpenSymbol" w:hint="default"/>
+      </w:rPr>
+    </w:lvl>
+  </w:abstractNum>
+  <w:abstractNum w:abstractNumId="10">
+    <w:lvl w:ilvl="0">
+      <w:start w:val="1"/>
+      <w:numFmt w:val="bullet"/>
+      <w:lvlText w:val=""/>
+      <w:lvlJc w:val="left"/>
+      <w:pPr>
+        <w:tabs>
+          <w:tab w:val="num" w:pos="709"/>
+        </w:tabs>
+        <w:ind w:left="709" w:hanging="283"/>
+      </w:pPr>
+      <w:rPr>
+        <w:rFonts w:ascii="Symbol" w:hAnsi="Symbol" w:cs="Symbol" w:hint="default"/>
+      </w:rPr>
+    </w:lvl>
+    <w:lvl w:ilvl="1">
+      <w:start w:val="1"/>
+      <w:numFmt w:val="bullet"/>
+      <w:lvlText w:val=""/>
+      <w:lvlJc w:val="left"/>
+      <w:pPr>
+        <w:tabs>
+          <w:tab w:val="num" w:pos="1418"/>
+        </w:tabs>
+        <w:ind w:left="1418" w:hanging="283"/>
+      </w:pPr>
+      <w:rPr>
+        <w:rFonts w:ascii="Symbol" w:hAnsi="Symbol" w:cs="Symbol" w:hint="default"/>
+      </w:rPr>
+    </w:lvl>
+    <w:lvl w:ilvl="2">
+      <w:start w:val="1"/>
+      <w:numFmt w:val="bullet"/>
+      <w:lvlText w:val=""/>
+      <w:lvlJc w:val="left"/>
+      <w:pPr>
+        <w:tabs>
+          <w:tab w:val="num" w:pos="2127"/>
+        </w:tabs>
+        <w:ind w:left="2127" w:hanging="283"/>
+      </w:pPr>
+      <w:rPr>
+        <w:rFonts w:ascii="Symbol" w:hAnsi="Symbol" w:cs="Symbol" w:hint="default"/>
+      </w:rPr>
+    </w:lvl>
+    <w:lvl w:ilvl="3">
+      <w:start w:val="1"/>
+      <w:numFmt w:val="bullet"/>
+      <w:lvlText w:val=""/>
+      <w:lvlJc w:val="left"/>
+      <w:pPr>
+        <w:tabs>
+          <w:tab w:val="num" w:pos="2836"/>
+        </w:tabs>
+        <w:ind w:left="2836" w:hanging="283"/>
+      </w:pPr>
+      <w:rPr>
+        <w:rFonts w:ascii="Symbol" w:hAnsi="Symbol" w:cs="Symbol" w:hint="default"/>
+      </w:rPr>
+    </w:lvl>
+    <w:lvl w:ilvl="4">
+      <w:start w:val="1"/>
+      <w:numFmt w:val="bullet"/>
+      <w:lvlText w:val=""/>
+      <w:lvlJc w:val="left"/>
+      <w:pPr>
+        <w:tabs>
+          <w:tab w:val="num" w:pos="3545"/>
+        </w:tabs>
+        <w:ind w:left="3545" w:hanging="283"/>
+      </w:pPr>
+      <w:rPr>
+        <w:rFonts w:ascii="Symbol" w:hAnsi="Symbol" w:cs="Symbol" w:hint="default"/>
+      </w:rPr>
+    </w:lvl>
+    <w:lvl w:ilvl="5">
+      <w:start w:val="1"/>
+      <w:numFmt w:val="bullet"/>
+      <w:lvlText w:val=""/>
+      <w:lvlJc w:val="left"/>
+      <w:pPr>
+        <w:tabs>
+          <w:tab w:val="num" w:pos="4254"/>
+        </w:tabs>
+        <w:ind w:left="4254" w:hanging="283"/>
+      </w:pPr>
+      <w:rPr>
+        <w:rFonts w:ascii="Symbol" w:hAnsi="Symbol" w:cs="Symbol" w:hint="default"/>
+      </w:rPr>
+    </w:lvl>
+    <w:lvl w:ilvl="6">
+      <w:start w:val="1"/>
+      <w:numFmt w:val="bullet"/>
+      <w:lvlText w:val=""/>
+      <w:lvlJc w:val="left"/>
+      <w:pPr>
+        <w:tabs>
+          <w:tab w:val="num" w:pos="4963"/>
+        </w:tabs>
+        <w:ind w:left="4963" w:hanging="283"/>
+      </w:pPr>
+      <w:rPr>
+        <w:rFonts w:ascii="Symbol" w:hAnsi="Symbol" w:cs="Symbol" w:hint="default"/>
+      </w:rPr>
+    </w:lvl>
+    <w:lvl w:ilvl="7">
+      <w:start w:val="1"/>
+      <w:numFmt w:val="bullet"/>
+      <w:lvlText w:val=""/>
+      <w:lvlJc w:val="left"/>
+      <w:pPr>
+        <w:tabs>
+          <w:tab w:val="num" w:pos="5672"/>
+        </w:tabs>
+        <w:ind w:left="5672" w:hanging="283"/>
+      </w:pPr>
+      <w:rPr>
+        <w:rFonts w:ascii="Symbol" w:hAnsi="Symbol" w:cs="Symbol" w:hint="default"/>
+      </w:rPr>
+    </w:lvl>
+    <w:lvl w:ilvl="8">
+      <w:start w:val="1"/>
+      <w:numFmt w:val="bullet"/>
+      <w:lvlText w:val=""/>
+      <w:lvlJc w:val="left"/>
+      <w:pPr>
+        <w:tabs>
+          <w:tab w:val="num" w:pos="6381"/>
+        </w:tabs>
+        <w:ind w:left="6381" w:hanging="283"/>
+      </w:pPr>
+      <w:rPr>
+        <w:rFonts w:ascii="Symbol" w:hAnsi="Symbol" w:cs="Symbol" w:hint="default"/>
+      </w:rPr>
+    </w:lvl>
+  </w:abstractNum>
+  <w:abstractNum w:abstractNumId="11">
+    <w:lvl w:ilvl="0">
+      <w:start w:val="1"/>
+      <w:numFmt w:val="decimal"/>
+      <w:lvlText w:val="%1."/>
+      <w:lvlJc w:val="left"/>
+      <w:pPr>
+        <w:tabs>
+          <w:tab w:val="num" w:pos="787"/>
+        </w:tabs>
+        <w:ind w:left="787" w:hanging="360"/>
+      </w:pPr>
+      <w:rPr/>
+    </w:lvl>
+    <w:lvl w:ilvl="1">
+      <w:start w:val="1"/>
+      <w:numFmt w:val="decimal"/>
+      <w:lvlText w:val="%2."/>
+      <w:lvlJc w:val="left"/>
+      <w:pPr>
+        <w:tabs>
+          <w:tab w:val="num" w:pos="1147"/>
+        </w:tabs>
+        <w:ind w:left="1147" w:hanging="360"/>
+      </w:pPr>
+      <w:rPr/>
+    </w:lvl>
+    <w:lvl w:ilvl="2">
+      <w:start w:val="1"/>
+      <w:numFmt w:val="decimal"/>
+      <w:lvlText w:val="%3."/>
+      <w:lvlJc w:val="left"/>
+      <w:pPr>
+        <w:tabs>
+          <w:tab w:val="num" w:pos="1507"/>
+        </w:tabs>
+        <w:ind w:left="1507" w:hanging="360"/>
+      </w:pPr>
+      <w:rPr/>
+    </w:lvl>
+    <w:lvl w:ilvl="3">
+      <w:start w:val="1"/>
+      <w:numFmt w:val="decimal"/>
+      <w:lvlText w:val="%4."/>
+      <w:lvlJc w:val="left"/>
+      <w:pPr>
+        <w:tabs>
+          <w:tab w:val="num" w:pos="1867"/>
+        </w:tabs>
+        <w:ind w:left="1867" w:hanging="360"/>
+      </w:pPr>
+      <w:rPr/>
+    </w:lvl>
+    <w:lvl w:ilvl="4">
+      <w:start w:val="1"/>
+      <w:numFmt w:val="decimal"/>
+      <w:lvlText w:val="%5."/>
+      <w:lvlJc w:val="left"/>
+      <w:pPr>
+        <w:tabs>
+          <w:tab w:val="num" w:pos="2227"/>
+        </w:tabs>
+        <w:ind w:left="2227" w:hanging="360"/>
+      </w:pPr>
+      <w:rPr/>
+    </w:lvl>
+    <w:lvl w:ilvl="5">
+      <w:start w:val="1"/>
+      <w:numFmt w:val="decimal"/>
+      <w:lvlText w:val="%6."/>
+      <w:lvlJc w:val="left"/>
+      <w:pPr>
+        <w:tabs>
+          <w:tab w:val="num" w:pos="2587"/>
+        </w:tabs>
+        <w:ind w:left="2587" w:hanging="360"/>
+      </w:pPr>
+      <w:rPr/>
+    </w:lvl>
+    <w:lvl w:ilvl="6">
+      <w:start w:val="1"/>
+      <w:numFmt w:val="decimal"/>
+      <w:lvlText w:val="%7."/>
+      <w:lvlJc w:val="left"/>
+      <w:pPr>
+        <w:tabs>
+          <w:tab w:val="num" w:pos="2947"/>
+        </w:tabs>
+        <w:ind w:left="2947" w:hanging="360"/>
+      </w:pPr>
+      <w:rPr/>
+    </w:lvl>
+    <w:lvl w:ilvl="7">
+      <w:start w:val="1"/>
+      <w:numFmt w:val="decimal"/>
+      <w:lvlText w:val="%8."/>
+      <w:lvlJc w:val="left"/>
+      <w:pPr>
+        <w:tabs>
+          <w:tab w:val="num" w:pos="3307"/>
+        </w:tabs>
+        <w:ind w:left="3307" w:hanging="360"/>
+      </w:pPr>
+      <w:rPr/>
+    </w:lvl>
+    <w:lvl w:ilvl="8">
+      <w:start w:val="1"/>
+      <w:numFmt w:val="decimal"/>
+      <w:lvlText w:val="%9."/>
+      <w:lvlJc w:val="left"/>
+      <w:pPr>
+        <w:tabs>
+          <w:tab w:val="num" w:pos="3667"/>
+        </w:tabs>
+        <w:ind w:left="3667" w:hanging="360"/>
+      </w:pPr>
+      <w:rPr/>
     </w:lvl>
   </w:abstractNum>
   <w:num w:numId="1">
@@ -1606,6 +3200,349 @@
   </w:num>
   <w:num w:numId="6">
     <w:abstractNumId w:val="6"/>
+  </w:num>
+  <w:num w:numId="7">
+    <w:abstractNumId w:val="7"/>
+  </w:num>
+  <w:num w:numId="8">
+    <w:abstractNumId w:val="8"/>
+  </w:num>
+  <w:num w:numId="9">
+    <w:abstractNumId w:val="9"/>
+  </w:num>
+  <w:num w:numId="10">
+    <w:abstractNumId w:val="10"/>
+  </w:num>
+  <w:num w:numId="11">
+    <w:abstractNumId w:val="11"/>
+  </w:num>
+  <w:num w:numId="12">
+    <w:abstractNumId w:val="9"/>
+    <w:lvlOverride w:ilvl="0">
+      <w:lvl w:ilvl="0">
+        <w:start w:val="1"/>
+        <w:numFmt w:val="bullet"/>
+        <w:lvlText w:val=""/>
+        <w:lvlJc w:val="left"/>
+        <w:pPr>
+          <w:tabs>
+            <w:tab w:val="num" w:pos="709"/>
+          </w:tabs>
+          <w:ind w:left="709" w:hanging="283"/>
+        </w:pPr>
+        <w:rPr>
+          <w:rFonts w:ascii="Symbol" w:hAnsi="Symbol" w:cs="Symbol" w:hint="default"/>
+        </w:rPr>
+      </w:lvl>
+    </w:lvlOverride>
+    <w:lvlOverride w:ilvl="0"/>
+    <w:lvlOverride w:ilvl="1">
+      <w:lvl w:ilvl="1">
+        <w:start w:val="1"/>
+        <w:numFmt w:val="bullet"/>
+        <w:lvlText w:val=""/>
+        <w:lvlJc w:val="left"/>
+        <w:pPr>
+          <w:tabs>
+            <w:tab w:val="num" w:pos="1418"/>
+          </w:tabs>
+          <w:ind w:left="1418" w:hanging="283"/>
+        </w:pPr>
+        <w:rPr>
+          <w:rFonts w:ascii="Symbol" w:hAnsi="Symbol" w:cs="Symbol" w:hint="default"/>
+        </w:rPr>
+      </w:lvl>
+    </w:lvlOverride>
+    <w:lvlOverride w:ilvl="1"/>
+    <w:lvlOverride w:ilvl="2">
+      <w:lvl w:ilvl="2">
+        <w:start w:val="1"/>
+        <w:numFmt w:val="bullet"/>
+        <w:lvlText w:val=""/>
+        <w:lvlJc w:val="left"/>
+        <w:pPr>
+          <w:tabs>
+            <w:tab w:val="num" w:pos="2127"/>
+          </w:tabs>
+          <w:ind w:left="2127" w:hanging="283"/>
+        </w:pPr>
+        <w:rPr>
+          <w:rFonts w:ascii="Symbol" w:hAnsi="Symbol" w:cs="Symbol" w:hint="default"/>
+        </w:rPr>
+      </w:lvl>
+    </w:lvlOverride>
+    <w:lvlOverride w:ilvl="2"/>
+    <w:lvlOverride w:ilvl="3">
+      <w:lvl w:ilvl="3">
+        <w:start w:val="1"/>
+        <w:numFmt w:val="bullet"/>
+        <w:lvlText w:val=""/>
+        <w:lvlJc w:val="left"/>
+        <w:pPr>
+          <w:tabs>
+            <w:tab w:val="num" w:pos="2836"/>
+          </w:tabs>
+          <w:ind w:left="2836" w:hanging="283"/>
+        </w:pPr>
+        <w:rPr>
+          <w:rFonts w:ascii="Symbol" w:hAnsi="Symbol" w:cs="Symbol" w:hint="default"/>
+        </w:rPr>
+      </w:lvl>
+    </w:lvlOverride>
+    <w:lvlOverride w:ilvl="3"/>
+    <w:lvlOverride w:ilvl="4">
+      <w:lvl w:ilvl="4">
+        <w:start w:val="1"/>
+        <w:numFmt w:val="bullet"/>
+        <w:lvlText w:val=""/>
+        <w:lvlJc w:val="left"/>
+        <w:pPr>
+          <w:tabs>
+            <w:tab w:val="num" w:pos="3545"/>
+          </w:tabs>
+          <w:ind w:left="3545" w:hanging="283"/>
+        </w:pPr>
+        <w:rPr>
+          <w:rFonts w:ascii="Symbol" w:hAnsi="Symbol" w:cs="Symbol" w:hint="default"/>
+        </w:rPr>
+      </w:lvl>
+    </w:lvlOverride>
+    <w:lvlOverride w:ilvl="4"/>
+    <w:lvlOverride w:ilvl="5">
+      <w:lvl w:ilvl="5">
+        <w:start w:val="1"/>
+        <w:numFmt w:val="bullet"/>
+        <w:lvlText w:val=""/>
+        <w:lvlJc w:val="left"/>
+        <w:pPr>
+          <w:tabs>
+            <w:tab w:val="num" w:pos="4254"/>
+          </w:tabs>
+          <w:ind w:left="4254" w:hanging="283"/>
+        </w:pPr>
+        <w:rPr>
+          <w:rFonts w:ascii="Symbol" w:hAnsi="Symbol" w:cs="Symbol" w:hint="default"/>
+        </w:rPr>
+      </w:lvl>
+    </w:lvlOverride>
+    <w:lvlOverride w:ilvl="5"/>
+    <w:lvlOverride w:ilvl="6">
+      <w:lvl w:ilvl="6">
+        <w:start w:val="1"/>
+        <w:numFmt w:val="bullet"/>
+        <w:lvlText w:val=""/>
+        <w:lvlJc w:val="left"/>
+        <w:pPr>
+          <w:tabs>
+            <w:tab w:val="num" w:pos="4963"/>
+          </w:tabs>
+          <w:ind w:left="4963" w:hanging="283"/>
+        </w:pPr>
+        <w:rPr>
+          <w:rFonts w:ascii="Symbol" w:hAnsi="Symbol" w:cs="Symbol" w:hint="default"/>
+        </w:rPr>
+      </w:lvl>
+    </w:lvlOverride>
+    <w:lvlOverride w:ilvl="6"/>
+    <w:lvlOverride w:ilvl="7">
+      <w:lvl w:ilvl="7">
+        <w:start w:val="1"/>
+        <w:numFmt w:val="bullet"/>
+        <w:lvlText w:val=""/>
+        <w:lvlJc w:val="left"/>
+        <w:pPr>
+          <w:tabs>
+            <w:tab w:val="num" w:pos="5672"/>
+          </w:tabs>
+          <w:ind w:left="5672" w:hanging="283"/>
+        </w:pPr>
+        <w:rPr>
+          <w:rFonts w:ascii="Symbol" w:hAnsi="Symbol" w:cs="Symbol" w:hint="default"/>
+        </w:rPr>
+      </w:lvl>
+    </w:lvlOverride>
+    <w:lvlOverride w:ilvl="7"/>
+    <w:lvlOverride w:ilvl="8">
+      <w:lvl w:ilvl="8">
+        <w:start w:val="1"/>
+        <w:numFmt w:val="bullet"/>
+        <w:lvlText w:val=""/>
+        <w:lvlJc w:val="left"/>
+        <w:pPr>
+          <w:tabs>
+            <w:tab w:val="num" w:pos="6381"/>
+          </w:tabs>
+          <w:ind w:left="6381" w:hanging="283"/>
+        </w:pPr>
+        <w:rPr>
+          <w:rFonts w:ascii="Symbol" w:hAnsi="Symbol" w:cs="Symbol" w:hint="default"/>
+        </w:rPr>
+      </w:lvl>
+    </w:lvlOverride>
+  </w:num>
+  <w:num w:numId="13">
+    <w:abstractNumId w:val="9"/>
+    <w:lvlOverride w:ilvl="0">
+      <w:lvl w:ilvl="0">
+        <w:start w:val="1"/>
+        <w:numFmt w:val="bullet"/>
+        <w:lvlText w:val=""/>
+        <w:lvlJc w:val="left"/>
+        <w:pPr>
+          <w:tabs>
+            <w:tab w:val="num" w:pos="709"/>
+          </w:tabs>
+          <w:ind w:left="709" w:hanging="283"/>
+        </w:pPr>
+        <w:rPr>
+          <w:rFonts w:ascii="Symbol" w:hAnsi="Symbol" w:cs="Symbol" w:hint="default"/>
+        </w:rPr>
+      </w:lvl>
+    </w:lvlOverride>
+    <w:lvlOverride w:ilvl="0"/>
+    <w:lvlOverride w:ilvl="1">
+      <w:lvl w:ilvl="1">
+        <w:start w:val="1"/>
+        <w:numFmt w:val="bullet"/>
+        <w:lvlText w:val=""/>
+        <w:lvlJc w:val="left"/>
+        <w:pPr>
+          <w:tabs>
+            <w:tab w:val="num" w:pos="1418"/>
+          </w:tabs>
+          <w:ind w:left="1418" w:hanging="283"/>
+        </w:pPr>
+        <w:rPr>
+          <w:rFonts w:ascii="Symbol" w:hAnsi="Symbol" w:cs="Symbol" w:hint="default"/>
+        </w:rPr>
+      </w:lvl>
+    </w:lvlOverride>
+    <w:lvlOverride w:ilvl="1"/>
+    <w:lvlOverride w:ilvl="2">
+      <w:lvl w:ilvl="2">
+        <w:start w:val="1"/>
+        <w:numFmt w:val="bullet"/>
+        <w:lvlText w:val=""/>
+        <w:lvlJc w:val="left"/>
+        <w:pPr>
+          <w:tabs>
+            <w:tab w:val="num" w:pos="2127"/>
+          </w:tabs>
+          <w:ind w:left="2127" w:hanging="283"/>
+        </w:pPr>
+        <w:rPr>
+          <w:rFonts w:ascii="Symbol" w:hAnsi="Symbol" w:cs="Symbol" w:hint="default"/>
+        </w:rPr>
+      </w:lvl>
+    </w:lvlOverride>
+    <w:lvlOverride w:ilvl="2"/>
+    <w:lvlOverride w:ilvl="3">
+      <w:lvl w:ilvl="3">
+        <w:start w:val="1"/>
+        <w:numFmt w:val="bullet"/>
+        <w:lvlText w:val=""/>
+        <w:lvlJc w:val="left"/>
+        <w:pPr>
+          <w:tabs>
+            <w:tab w:val="num" w:pos="2836"/>
+          </w:tabs>
+          <w:ind w:left="2836" w:hanging="283"/>
+        </w:pPr>
+        <w:rPr>
+          <w:rFonts w:ascii="Symbol" w:hAnsi="Symbol" w:cs="Symbol" w:hint="default"/>
+        </w:rPr>
+      </w:lvl>
+    </w:lvlOverride>
+    <w:lvlOverride w:ilvl="3"/>
+    <w:lvlOverride w:ilvl="4">
+      <w:lvl w:ilvl="4">
+        <w:start w:val="1"/>
+        <w:numFmt w:val="bullet"/>
+        <w:lvlText w:val=""/>
+        <w:lvlJc w:val="left"/>
+        <w:pPr>
+          <w:tabs>
+            <w:tab w:val="num" w:pos="3545"/>
+          </w:tabs>
+          <w:ind w:left="3545" w:hanging="283"/>
+        </w:pPr>
+        <w:rPr>
+          <w:rFonts w:ascii="Symbol" w:hAnsi="Symbol" w:cs="Symbol" w:hint="default"/>
+        </w:rPr>
+      </w:lvl>
+    </w:lvlOverride>
+    <w:lvlOverride w:ilvl="4"/>
+    <w:lvlOverride w:ilvl="5">
+      <w:lvl w:ilvl="5">
+        <w:start w:val="1"/>
+        <w:numFmt w:val="bullet"/>
+        <w:lvlText w:val=""/>
+        <w:lvlJc w:val="left"/>
+        <w:pPr>
+          <w:tabs>
+            <w:tab w:val="num" w:pos="4254"/>
+          </w:tabs>
+          <w:ind w:left="4254" w:hanging="283"/>
+        </w:pPr>
+        <w:rPr>
+          <w:rFonts w:ascii="Symbol" w:hAnsi="Symbol" w:cs="Symbol" w:hint="default"/>
+        </w:rPr>
+      </w:lvl>
+    </w:lvlOverride>
+    <w:lvlOverride w:ilvl="5"/>
+    <w:lvlOverride w:ilvl="6">
+      <w:lvl w:ilvl="6">
+        <w:start w:val="1"/>
+        <w:numFmt w:val="bullet"/>
+        <w:lvlText w:val=""/>
+        <w:lvlJc w:val="left"/>
+        <w:pPr>
+          <w:tabs>
+            <w:tab w:val="num" w:pos="4963"/>
+          </w:tabs>
+          <w:ind w:left="4963" w:hanging="283"/>
+        </w:pPr>
+        <w:rPr>
+          <w:rFonts w:ascii="Symbol" w:hAnsi="Symbol" w:cs="Symbol" w:hint="default"/>
+        </w:rPr>
+      </w:lvl>
+    </w:lvlOverride>
+    <w:lvlOverride w:ilvl="6"/>
+    <w:lvlOverride w:ilvl="7">
+      <w:lvl w:ilvl="7">
+        <w:start w:val="1"/>
+        <w:numFmt w:val="bullet"/>
+        <w:lvlText w:val=""/>
+        <w:lvlJc w:val="left"/>
+        <w:pPr>
+          <w:tabs>
+            <w:tab w:val="num" w:pos="5672"/>
+          </w:tabs>
+          <w:ind w:left="5672" w:hanging="283"/>
+        </w:pPr>
+        <w:rPr>
+          <w:rFonts w:ascii="Symbol" w:hAnsi="Symbol" w:cs="Symbol" w:hint="default"/>
+        </w:rPr>
+      </w:lvl>
+    </w:lvlOverride>
+    <w:lvlOverride w:ilvl="7"/>
+    <w:lvlOverride w:ilvl="8">
+      <w:lvl w:ilvl="8">
+        <w:start w:val="1"/>
+        <w:numFmt w:val="bullet"/>
+        <w:lvlText w:val=""/>
+        <w:lvlJc w:val="left"/>
+        <w:pPr>
+          <w:tabs>
+            <w:tab w:val="num" w:pos="6381"/>
+          </w:tabs>
+          <w:ind w:left="6381" w:hanging="283"/>
+        </w:pPr>
+        <w:rPr>
+          <w:rFonts w:ascii="Symbol" w:hAnsi="Symbol" w:cs="Symbol" w:hint="default"/>
+        </w:rPr>
+      </w:lvl>
+    </w:lvlOverride>
   </w:num>
 </w:numbering>
 </file>
@@ -1655,7 +3592,7 @@
     <w:pPr>
       <w:numPr>
         <w:ilvl w:val="0"/>
-        <w:numId w:val="2"/>
+        <w:numId w:val="3"/>
       </w:numPr>
       <w:spacing w:before="240" w:after="120"/>
       <w:jc w:val="center"/>
@@ -1677,7 +3614,7 @@
     <w:pPr>
       <w:numPr>
         <w:ilvl w:val="1"/>
-        <w:numId w:val="2"/>
+        <w:numId w:val="3"/>
       </w:numPr>
       <w:spacing w:before="200" w:after="120"/>
       <w:outlineLvl w:val="1"/>
@@ -1710,12 +3647,27 @@
       <w:rFonts w:ascii="OpenSymbol" w:hAnsi="OpenSymbol" w:eastAsia="OpenSymbol" w:cs="OpenSymbol"/>
     </w:rPr>
   </w:style>
+  <w:style w:type="character" w:styleId="Strong">
+    <w:name w:val="Strong"/>
+    <w:qFormat/>
+    <w:rPr>
+      <w:b/>
+      <w:bCs/>
+    </w:rPr>
+  </w:style>
   <w:style w:type="character" w:styleId="Destaquemayor">
     <w:name w:val="Strong"/>
     <w:qFormat/>
     <w:rPr>
       <w:b/>
       <w:bCs/>
+    </w:rPr>
+  </w:style>
+  <w:style w:type="character" w:styleId="EnlacedeInternet">
+    <w:name w:val="Hyperlink"/>
+    <w:rPr>
+      <w:color w:val="000080"/>
+      <w:u w:val="single"/>
     </w:rPr>
   </w:style>
   <w:style w:type="paragraph" w:styleId="Ttulo">
@@ -1788,6 +3740,59 @@
     </w:pPr>
     <w:rPr/>
   </w:style>
+  <w:style w:type="paragraph" w:styleId="Ttulodelndice">
+    <w:name w:val="Index Heading"/>
+    <w:basedOn w:val="Ttulo"/>
+    <w:pPr>
+      <w:suppressLineNumbers/>
+      <w:ind w:left="0" w:hanging="0"/>
+    </w:pPr>
+    <w:rPr>
+      <w:b/>
+      <w:bCs/>
+      <w:sz w:val="32"/>
+      <w:szCs w:val="32"/>
+    </w:rPr>
+  </w:style>
+  <w:style w:type="paragraph" w:styleId="Ttulodelabibliografa">
+    <w:name w:val="Table of Authorities"/>
+    <w:basedOn w:val="Ttulodelndice"/>
+    <w:pPr>
+      <w:suppressLineNumbers/>
+      <w:ind w:left="0" w:hanging="0"/>
+    </w:pPr>
+    <w:rPr>
+      <w:b/>
+      <w:bCs/>
+      <w:sz w:val="32"/>
+      <w:szCs w:val="32"/>
+    </w:rPr>
+  </w:style>
+  <w:style w:type="paragraph" w:styleId="Bibliografa1">
+    <w:name w:val="Bibliografía 1"/>
+    <w:basedOn w:val="Ndice"/>
+    <w:qFormat/>
+    <w:pPr>
+      <w:tabs>
+        <w:tab w:val="clear" w:pos="709"/>
+        <w:tab w:val="right" w:pos="9638" w:leader="dot"/>
+      </w:tabs>
+      <w:ind w:left="0" w:hanging="0"/>
+    </w:pPr>
+    <w:rPr/>
+  </w:style>
+  <w:style w:type="paragraph" w:styleId="Contenidodelatabla">
+    <w:name w:val="Contenido de la tabla"/>
+    <w:basedOn w:val="Normal"/>
+    <w:qFormat/>
+    <w:pPr>
+      <w:widowControl w:val="false"/>
+      <w:suppressLineNumbers/>
+    </w:pPr>
+    <w:rPr>
+      <w:rFonts w:ascii="Arial" w:hAnsi="Arial"/>
+    </w:rPr>
+  </w:style>
   <w:style w:type="numbering" w:styleId="Numeracin123">
     <w:name w:val="Numeración 123"/>
     <w:qFormat/>

</xml_diff>